<commit_message>
sequence ds added also rad
</commit_message>
<xml_diff>
--- a/RAD/RAD_Group7.docx
+++ b/RAD/RAD_Group7.docx
@@ -1,6 +1,6 @@
 
 <file path=word/document.xml><?xml version="1.0" encoding="utf-8"?>
-<w:document xmlns:wpc="http://schemas.microsoft.com/office/word/2010/wordprocessingCanvas" xmlns:cx="http://schemas.microsoft.com/office/drawing/2014/chartex" xmlns:mc="http://schemas.openxmlformats.org/markup-compatibility/2006" xmlns:o="urn:schemas-microsoft-com:office:office" xmlns:r="http://schemas.openxmlformats.org/officeDocument/2006/relationships" xmlns:m="http://schemas.openxmlformats.org/officeDocument/2006/math" xmlns:v="urn:schemas-microsoft-com:vml" xmlns:wp14="http://schemas.microsoft.com/office/word/2010/wordprocessingDrawing" xmlns:wp="http://schemas.openxmlformats.org/drawingml/2006/wordprocessingDrawing" xmlns:w10="urn:schemas-microsoft-com:office:word" xmlns:w="http://schemas.openxmlformats.org/wordprocessingml/2006/main" xmlns:w14="http://schemas.microsoft.com/office/word/2010/wordml" xmlns:w15="http://schemas.microsoft.com/office/word/2012/wordml" xmlns:w16se="http://schemas.microsoft.com/office/word/2015/wordml/symex" xmlns:wpg="http://schemas.microsoft.com/office/word/2010/wordprocessingGroup" xmlns:wpi="http://schemas.microsoft.com/office/word/2010/wordprocessingInk" xmlns:wne="http://schemas.microsoft.com/office/word/2006/wordml" xmlns:wps="http://schemas.microsoft.com/office/word/2010/wordprocessingShape" mc:Ignorable="w14 w15 w16se wp14">
+<w:document xmlns:wpc="http://schemas.microsoft.com/office/word/2010/wordprocessingCanvas" xmlns:cx="http://schemas.microsoft.com/office/drawing/2014/chartex" xmlns:cx1="http://schemas.microsoft.com/office/drawing/2015/9/8/chartex" xmlns:cx2="http://schemas.microsoft.com/office/drawing/2015/10/21/chartex" xmlns:cx3="http://schemas.microsoft.com/office/drawing/2016/5/9/chartex" xmlns:cx4="http://schemas.microsoft.com/office/drawing/2016/5/10/chartex" xmlns:cx5="http://schemas.microsoft.com/office/drawing/2016/5/11/chartex" xmlns:cx6="http://schemas.microsoft.com/office/drawing/2016/5/12/chartex" xmlns:cx7="http://schemas.microsoft.com/office/drawing/2016/5/13/chartex" xmlns:cx8="http://schemas.microsoft.com/office/drawing/2016/5/14/chartex" xmlns:mc="http://schemas.openxmlformats.org/markup-compatibility/2006" xmlns:aink="http://schemas.microsoft.com/office/drawing/2016/ink" xmlns:am3d="http://schemas.microsoft.com/office/drawing/2017/model3d" xmlns:o="urn:schemas-microsoft-com:office:office" xmlns:r="http://schemas.openxmlformats.org/officeDocument/2006/relationships" xmlns:m="http://schemas.openxmlformats.org/officeDocument/2006/math" xmlns:v="urn:schemas-microsoft-com:vml" xmlns:wp14="http://schemas.microsoft.com/office/word/2010/wordprocessingDrawing" xmlns:wp="http://schemas.openxmlformats.org/drawingml/2006/wordprocessingDrawing" xmlns:w10="urn:schemas-microsoft-com:office:word" xmlns:w="http://schemas.openxmlformats.org/wordprocessingml/2006/main" xmlns:w14="http://schemas.microsoft.com/office/word/2010/wordml" xmlns:w15="http://schemas.microsoft.com/office/word/2012/wordml" xmlns:w16cid="http://schemas.microsoft.com/office/word/2016/wordml/cid" xmlns:w16se="http://schemas.microsoft.com/office/word/2015/wordml/symex" xmlns:wpg="http://schemas.microsoft.com/office/word/2010/wordprocessingGroup" xmlns:wpi="http://schemas.microsoft.com/office/word/2010/wordprocessingInk" xmlns:wne="http://schemas.microsoft.com/office/word/2006/wordml" xmlns:wps="http://schemas.microsoft.com/office/word/2010/wordprocessingShape" mc:Ignorable="w14 w15 w16se w16cid wp14">
   <w:body>
     <w:p>
       <w:pPr>
@@ -303,10 +303,10 @@
             <v:path o:extrusionok="f" gradientshapeok="t" o:connecttype="rect"/>
             <o:lock v:ext="edit" aspectratio="t"/>
           </v:shapetype>
-          <v:shape id="_x0000_i1025" type="#_x0000_t75" style="width:169.25pt;height:63.6pt" o:ole="">
+          <v:shape id="_x0000_i1025" type="#_x0000_t75" style="width:169.2pt;height:63.6pt" o:ole="">
             <v:imagedata r:id="rId8" o:title=""/>
           </v:shape>
-          <o:OLEObject Type="Embed" ProgID="PBrush" ShapeID="_x0000_i1025" DrawAspect="Content" ObjectID="_1635056193" r:id="rId9"/>
+          <o:OLEObject Type="Embed" ProgID="PBrush" ShapeID="_x0000_i1025" DrawAspect="Content" ObjectID="_1635364795" r:id="rId9"/>
         </w:object>
       </w:r>
     </w:p>
@@ -2311,15 +2311,7 @@
     <w:p>
       <w:bookmarkStart w:id="3" w:name="_Hlk24304160"/>
       <w:r>
-        <w:t xml:space="preserve">The purpose of Survey4All is that survey management who creates from registered corporate </w:t>
-      </w:r>
-      <w:proofErr w:type="spellStart"/>
-      <w:r>
-        <w:t>compony</w:t>
-      </w:r>
-      <w:proofErr w:type="spellEnd"/>
-      <w:r>
-        <w:t xml:space="preserve"> or individuals is more easily accessible and more easily answerable and also If users will be registering Survey4All, they can create survey and answer the survey questions or If user won’t Survey4All, they can only answer the survey questions.</w:t>
+        <w:t>The purpose of Survey4All is that survey management who creates from registered corporate compony or individuals is more easily accessible and more easily answerable and also If users will be registering Survey4All, they can create survey and answer the survey questions or If user won’t Survey4All, they can only answer the survey questions.</w:t>
       </w:r>
     </w:p>
     <w:p>
@@ -2468,12 +2460,10 @@
         <w:t xml:space="preserve"> main goal is website which manages surveys mostly leave the website purpose to only fill A survey which gives instant results. We wanted to change that to a website which manages surveys and deploys them to the users like a social media instead of just a </w:t>
       </w:r>
       <w:proofErr w:type="spellStart"/>
-      <w:proofErr w:type="gramStart"/>
       <w:r>
         <w:t>tool.In</w:t>
       </w:r>
       <w:proofErr w:type="spellEnd"/>
-      <w:proofErr w:type="gramEnd"/>
       <w:r>
         <w:t xml:space="preserve"> current systems you can create or share any survey without registering to the </w:t>
       </w:r>
@@ -5874,6 +5864,7 @@
                 <w:szCs w:val="18"/>
                 <w:lang w:eastAsia="tr-TR"/>
               </w:rPr>
+              <w:lastRenderedPageBreak/>
               <w:t xml:space="preserve">Scenario </w:t>
             </w:r>
             <w:r>
@@ -7740,7 +7731,6 @@
                 <w:szCs w:val="18"/>
                 <w:lang w:eastAsia="tr-TR"/>
               </w:rPr>
-              <w:lastRenderedPageBreak/>
               <w:t>Flow of events</w:t>
             </w:r>
             <w:r>
@@ -10157,6 +10147,7 @@
                 <w:szCs w:val="18"/>
                 <w:lang w:eastAsia="tr-TR"/>
               </w:rPr>
+              <w:lastRenderedPageBreak/>
               <w:t>He met a form like filter all user according to related searching and he selected one of them.</w:t>
             </w:r>
           </w:p>
@@ -16476,16 +16467,7 @@
                 <w:szCs w:val="18"/>
                 <w:lang w:eastAsia="tr-TR"/>
               </w:rPr>
-              <w:t xml:space="preserve"> </w:t>
-            </w:r>
-            <w:r>
-              <w:rPr>
-                <w:rFonts w:ascii="Agency FB" w:eastAsia="Times New Roman" w:hAnsi="Agency FB" w:cs="Calibri"/>
-                <w:sz w:val="22"/>
-                <w:szCs w:val="18"/>
-                <w:lang w:eastAsia="tr-TR"/>
-              </w:rPr>
-              <w:t>SURVEY</w:t>
+              <w:t xml:space="preserve"> SURVEY</w:t>
             </w:r>
             <w:proofErr w:type="gramEnd"/>
             <w:r>
@@ -16938,16 +16920,7 @@
                 <w:szCs w:val="18"/>
                 <w:lang w:eastAsia="tr-TR"/>
               </w:rPr>
-              <w:t xml:space="preserve"> </w:t>
-            </w:r>
-            <w:r>
-              <w:rPr>
-                <w:rFonts w:ascii="Agency FB" w:eastAsia="Times New Roman" w:hAnsi="Agency FB" w:cs="Calibri"/>
-                <w:sz w:val="22"/>
-                <w:szCs w:val="18"/>
-                <w:lang w:eastAsia="tr-TR"/>
-              </w:rPr>
-              <w:t>SURVEY</w:t>
+              <w:t xml:space="preserve"> SURVEY</w:t>
             </w:r>
             <w:proofErr w:type="gramEnd"/>
             <w:r>
@@ -17032,16 +17005,7 @@
                 <w:szCs w:val="18"/>
                 <w:lang w:eastAsia="tr-TR"/>
               </w:rPr>
-              <w:t xml:space="preserve"> </w:t>
-            </w:r>
-            <w:r>
-              <w:rPr>
-                <w:rFonts w:ascii="Agency FB" w:eastAsia="Times New Roman" w:hAnsi="Agency FB" w:cs="Calibri"/>
-                <w:sz w:val="22"/>
-                <w:szCs w:val="18"/>
-                <w:lang w:eastAsia="tr-TR"/>
-              </w:rPr>
-              <w:t>SURVEY4ALL</w:t>
+              <w:t xml:space="preserve"> SURVEY4ALL</w:t>
             </w:r>
             <w:r>
               <w:rPr>
@@ -19023,16 +18987,7 @@
                 <w:szCs w:val="18"/>
                 <w:lang w:eastAsia="tr-TR"/>
               </w:rPr>
-              <w:t>SURVEY4ALL</w:t>
-            </w:r>
-            <w:r>
-              <w:rPr>
-                <w:rFonts w:ascii="Agency FB" w:eastAsia="Times New Roman" w:hAnsi="Agency FB" w:cs="Calibri"/>
-                <w:sz w:val="22"/>
-                <w:szCs w:val="18"/>
-                <w:lang w:eastAsia="tr-TR"/>
-              </w:rPr>
-              <w:t xml:space="preserve"> </w:t>
+              <w:t xml:space="preserve">SURVEY4ALL </w:t>
             </w:r>
             <w:r>
               <w:rPr>
@@ -19185,16 +19140,7 @@
                 <w:szCs w:val="18"/>
                 <w:lang w:eastAsia="tr-TR"/>
               </w:rPr>
-              <w:t>SURVEY4ALL</w:t>
-            </w:r>
-            <w:r>
-              <w:rPr>
-                <w:rFonts w:ascii="Agency FB" w:eastAsia="Times New Roman" w:hAnsi="Agency FB" w:cs="Calibri"/>
-                <w:sz w:val="22"/>
-                <w:szCs w:val="18"/>
-                <w:lang w:eastAsia="tr-TR"/>
-              </w:rPr>
-              <w:t xml:space="preserve"> </w:t>
+              <w:t xml:space="preserve">SURVEY4ALL </w:t>
             </w:r>
             <w:r>
               <w:rPr>
@@ -22058,16 +22004,7 @@
                 <w:szCs w:val="18"/>
                 <w:lang w:eastAsia="tr-TR"/>
               </w:rPr>
-              <w:t>SURVEY4ALL</w:t>
-            </w:r>
-            <w:r>
-              <w:rPr>
-                <w:rFonts w:ascii="Agency FB" w:eastAsia="Times New Roman" w:hAnsi="Agency FB" w:cs="Calibri"/>
-                <w:sz w:val="22"/>
-                <w:szCs w:val="18"/>
-                <w:lang w:eastAsia="tr-TR"/>
-              </w:rPr>
-              <w:t xml:space="preserve"> </w:t>
+              <w:t xml:space="preserve">SURVEY4ALL </w:t>
             </w:r>
             <w:r>
               <w:rPr>
@@ -23683,16 +23620,7 @@
                 <w:szCs w:val="18"/>
                 <w:lang w:eastAsia="tr-TR"/>
               </w:rPr>
-              <w:t>SURVEY4ALL</w:t>
-            </w:r>
-            <w:r>
-              <w:rPr>
-                <w:rFonts w:ascii="Agency FB" w:eastAsia="Times New Roman" w:hAnsi="Agency FB" w:cs="Calibri"/>
-                <w:sz w:val="22"/>
-                <w:szCs w:val="18"/>
-                <w:lang w:eastAsia="tr-TR"/>
-              </w:rPr>
-              <w:t xml:space="preserve"> </w:t>
+              <w:t xml:space="preserve">SURVEY4ALL </w:t>
             </w:r>
             <w:r>
               <w:rPr>
@@ -23849,16 +23777,7 @@
                 <w:szCs w:val="18"/>
                 <w:lang w:eastAsia="tr-TR"/>
               </w:rPr>
-              <w:t>SURVEY4ALL</w:t>
-            </w:r>
-            <w:r>
-              <w:rPr>
-                <w:rFonts w:ascii="Agency FB" w:eastAsia="Times New Roman" w:hAnsi="Agency FB" w:cs="Calibri"/>
-                <w:sz w:val="22"/>
-                <w:szCs w:val="18"/>
-                <w:lang w:eastAsia="tr-TR"/>
-              </w:rPr>
-              <w:t xml:space="preserve"> </w:t>
+              <w:t xml:space="preserve">SURVEY4ALL </w:t>
             </w:r>
             <w:r>
               <w:rPr>
@@ -25132,16 +25051,7 @@
                 <w:szCs w:val="18"/>
                 <w:lang w:eastAsia="tr-TR"/>
               </w:rPr>
-              <w:t>SURVEY4ALL</w:t>
-            </w:r>
-            <w:r>
-              <w:rPr>
-                <w:rFonts w:ascii="Agency FB" w:eastAsia="Times New Roman" w:hAnsi="Agency FB" w:cs="Calibri"/>
-                <w:sz w:val="22"/>
-                <w:szCs w:val="18"/>
-                <w:lang w:eastAsia="tr-TR"/>
-              </w:rPr>
-              <w:t xml:space="preserve"> </w:t>
+              <w:t xml:space="preserve">SURVEY4ALL </w:t>
             </w:r>
             <w:r>
               <w:rPr>
@@ -25231,16 +25141,7 @@
                 <w:szCs w:val="18"/>
                 <w:lang w:eastAsia="tr-TR"/>
               </w:rPr>
-              <w:t>SURVEY4ALL</w:t>
-            </w:r>
-            <w:r>
-              <w:rPr>
-                <w:rFonts w:ascii="Agency FB" w:eastAsia="Times New Roman" w:hAnsi="Agency FB" w:cs="Calibri"/>
-                <w:sz w:val="22"/>
-                <w:szCs w:val="18"/>
-                <w:lang w:eastAsia="tr-TR"/>
-              </w:rPr>
-              <w:t xml:space="preserve"> </w:t>
+              <w:t xml:space="preserve">SURVEY4ALL </w:t>
             </w:r>
             <w:r>
               <w:rPr>
@@ -25358,16 +25259,7 @@
                 <w:szCs w:val="18"/>
                 <w:lang w:eastAsia="tr-TR"/>
               </w:rPr>
-              <w:t>SURVEY4ALL</w:t>
-            </w:r>
-            <w:r>
-              <w:rPr>
-                <w:rFonts w:ascii="Agency FB" w:eastAsia="Times New Roman" w:hAnsi="Agency FB" w:cs="Calibri"/>
-                <w:sz w:val="22"/>
-                <w:szCs w:val="18"/>
-                <w:lang w:eastAsia="tr-TR"/>
-              </w:rPr>
-              <w:t xml:space="preserve"> </w:t>
+              <w:t xml:space="preserve">SURVEY4ALL </w:t>
             </w:r>
             <w:r>
               <w:rPr>
@@ -25573,36 +25465,16 @@
                 <w:szCs w:val="18"/>
                 <w:lang w:eastAsia="tr-TR"/>
               </w:rPr>
-              <w:t>SURVEY4ALL</w:t>
-            </w:r>
-            <w:r>
-              <w:rPr>
-                <w:rFonts w:ascii="Agency FB" w:eastAsia="Times New Roman" w:hAnsi="Agency FB" w:cs="Calibri"/>
-                <w:sz w:val="22"/>
-                <w:szCs w:val="18"/>
-                <w:lang w:eastAsia="tr-TR"/>
-              </w:rPr>
-              <w:t xml:space="preserve"> </w:t>
-            </w:r>
-            <w:proofErr w:type="spellStart"/>
-            <w:r>
-              <w:rPr>
-                <w:rFonts w:ascii="Agency FB" w:eastAsia="Times New Roman" w:hAnsi="Agency FB" w:cs="Calibri"/>
-                <w:sz w:val="22"/>
-                <w:szCs w:val="18"/>
-                <w:lang w:eastAsia="tr-TR"/>
-              </w:rPr>
-              <w:t>can not</w:t>
-            </w:r>
-            <w:proofErr w:type="spellEnd"/>
-            <w:r>
-              <w:rPr>
-                <w:rFonts w:ascii="Agency FB" w:eastAsia="Times New Roman" w:hAnsi="Agency FB" w:cs="Calibri"/>
-                <w:sz w:val="22"/>
-                <w:szCs w:val="18"/>
-                <w:lang w:eastAsia="tr-TR"/>
-              </w:rPr>
-              <w:t xml:space="preserve"> found any result related to typed survey name and its displays a message saying Survey Not Found therefor ask to Actors try again with a different survey name.</w:t>
+              <w:t xml:space="preserve">SURVEY4ALL </w:t>
+            </w:r>
+            <w:r>
+              <w:rPr>
+                <w:rFonts w:ascii="Agency FB" w:eastAsia="Times New Roman" w:hAnsi="Agency FB" w:cs="Calibri"/>
+                <w:sz w:val="22"/>
+                <w:szCs w:val="18"/>
+                <w:lang w:eastAsia="tr-TR"/>
+              </w:rPr>
+              <w:t>can not found any result related to typed survey name and its displays a message saying Survey Not Found therefor ask to Actors try again with a different survey name.</w:t>
             </w:r>
           </w:p>
         </w:tc>
@@ -25971,16 +25843,7 @@
                 <w:szCs w:val="18"/>
                 <w:lang w:eastAsia="tr-TR"/>
               </w:rPr>
-              <w:t>SURVEY4ALL</w:t>
-            </w:r>
-            <w:r>
-              <w:rPr>
-                <w:rFonts w:ascii="Agency FB" w:eastAsia="Times New Roman" w:hAnsi="Agency FB" w:cs="Calibri"/>
-                <w:sz w:val="22"/>
-                <w:szCs w:val="18"/>
-                <w:lang w:eastAsia="tr-TR"/>
-              </w:rPr>
-              <w:t xml:space="preserve"> </w:t>
+              <w:t xml:space="preserve">SURVEY4ALL </w:t>
             </w:r>
             <w:r>
               <w:rPr>
@@ -26115,16 +25978,7 @@
                 <w:szCs w:val="18"/>
                 <w:lang w:eastAsia="tr-TR"/>
               </w:rPr>
-              <w:t>SURVEY4ALL</w:t>
-            </w:r>
-            <w:r>
-              <w:rPr>
-                <w:rFonts w:ascii="Agency FB" w:eastAsia="Times New Roman" w:hAnsi="Agency FB" w:cs="Calibri"/>
-                <w:sz w:val="22"/>
-                <w:szCs w:val="18"/>
-                <w:lang w:eastAsia="tr-TR"/>
-              </w:rPr>
-              <w:t xml:space="preserve"> </w:t>
+              <w:t xml:space="preserve">SURVEY4ALL </w:t>
             </w:r>
             <w:r>
               <w:rPr>
@@ -29771,16 +29625,7 @@
                 <w:szCs w:val="18"/>
                 <w:lang w:eastAsia="tr-TR"/>
               </w:rPr>
-              <w:t xml:space="preserve"> </w:t>
-            </w:r>
-            <w:r>
-              <w:rPr>
-                <w:rFonts w:ascii="Agency FB" w:eastAsia="Times New Roman" w:hAnsi="Agency FB" w:cs="Calibri"/>
-                <w:sz w:val="22"/>
-                <w:szCs w:val="18"/>
-                <w:lang w:eastAsia="tr-TR"/>
-              </w:rPr>
-              <w:t>SURVEY4ALL</w:t>
+              <w:t xml:space="preserve"> SURVEY4ALL</w:t>
             </w:r>
             <w:r>
               <w:rPr>
@@ -30707,16 +30552,7 @@
                 <w:szCs w:val="18"/>
                 <w:lang w:eastAsia="tr-TR"/>
               </w:rPr>
-              <w:t xml:space="preserve"> </w:t>
-            </w:r>
-            <w:r>
-              <w:rPr>
-                <w:rFonts w:ascii="Agency FB" w:eastAsia="Times New Roman" w:hAnsi="Agency FB" w:cs="Calibri"/>
-                <w:sz w:val="22"/>
-                <w:szCs w:val="18"/>
-                <w:lang w:eastAsia="tr-TR"/>
-              </w:rPr>
-              <w:t>SURVEY4ALL</w:t>
+              <w:t xml:space="preserve"> SURVEY4ALL</w:t>
             </w:r>
             <w:r>
               <w:rPr>
@@ -30847,16 +30683,7 @@
                 <w:szCs w:val="18"/>
                 <w:lang w:eastAsia="tr-TR"/>
               </w:rPr>
-              <w:t xml:space="preserve"> </w:t>
-            </w:r>
-            <w:r>
-              <w:rPr>
-                <w:rFonts w:ascii="Agency FB" w:eastAsia="Times New Roman" w:hAnsi="Agency FB" w:cs="Calibri"/>
-                <w:sz w:val="22"/>
-                <w:szCs w:val="18"/>
-                <w:lang w:eastAsia="tr-TR"/>
-              </w:rPr>
-              <w:t>SURVEY4ALL</w:t>
+              <w:t xml:space="preserve"> SURVEY4ALL</w:t>
             </w:r>
             <w:r>
               <w:rPr>
@@ -31585,16 +31412,7 @@
                 <w:szCs w:val="18"/>
                 <w:lang w:eastAsia="tr-TR"/>
               </w:rPr>
-              <w:t xml:space="preserve"> </w:t>
-            </w:r>
-            <w:r>
-              <w:rPr>
-                <w:rFonts w:ascii="Agency FB" w:eastAsia="Times New Roman" w:hAnsi="Agency FB" w:cs="Calibri"/>
-                <w:sz w:val="22"/>
-                <w:szCs w:val="18"/>
-                <w:lang w:eastAsia="tr-TR"/>
-              </w:rPr>
-              <w:t>SURVEY4ALL</w:t>
+              <w:t xml:space="preserve"> SURVEY4ALL</w:t>
             </w:r>
             <w:r>
               <w:rPr>
@@ -31750,16 +31568,7 @@
                 <w:szCs w:val="18"/>
                 <w:lang w:eastAsia="tr-TR"/>
               </w:rPr>
-              <w:t xml:space="preserve"> </w:t>
-            </w:r>
-            <w:r>
-              <w:rPr>
-                <w:rFonts w:ascii="Agency FB" w:eastAsia="Times New Roman" w:hAnsi="Agency FB" w:cs="Calibri"/>
-                <w:sz w:val="22"/>
-                <w:szCs w:val="18"/>
-                <w:lang w:eastAsia="tr-TR"/>
-              </w:rPr>
-              <w:t>SURVEY4ALL</w:t>
+              <w:t xml:space="preserve"> SURVEY4ALL</w:t>
             </w:r>
             <w:r>
               <w:rPr>
@@ -32532,27 +32341,16 @@
                 <w:szCs w:val="18"/>
                 <w:lang w:eastAsia="tr-TR"/>
               </w:rPr>
+              <w:t xml:space="preserve"> SURVEY4ALL</w:t>
+            </w:r>
+            <w:r>
+              <w:rPr>
+                <w:rFonts w:ascii="Agency FB" w:eastAsia="Times New Roman" w:hAnsi="Agency FB" w:cs="Calibri"/>
+                <w:szCs w:val="18"/>
+                <w:lang w:eastAsia="tr-TR"/>
+              </w:rPr>
               <w:t xml:space="preserve"> </w:t>
             </w:r>
-            <w:r>
-              <w:rPr>
-                <w:rFonts w:ascii="Agency FB" w:eastAsia="Times New Roman" w:hAnsi="Agency FB" w:cs="Calibri"/>
-                <w:sz w:val="22"/>
-                <w:szCs w:val="18"/>
-                <w:lang w:eastAsia="tr-TR"/>
-              </w:rPr>
-              <w:t>SURVEY4ALL</w:t>
-            </w:r>
-            <w:r>
-              <w:rPr>
-                <w:rFonts w:ascii="Agency FB" w:eastAsia="Times New Roman" w:hAnsi="Agency FB" w:cs="Calibri"/>
-                <w:szCs w:val="18"/>
-                <w:lang w:eastAsia="tr-TR"/>
-              </w:rPr>
-              <w:t xml:space="preserve"> </w:t>
-            </w:r>
-            <w:bookmarkStart w:id="20" w:name="_GoBack"/>
-            <w:bookmarkEnd w:id="20"/>
             <w:r>
               <w:rPr>
                 <w:rFonts w:ascii="Agency FB" w:eastAsia="Times New Roman" w:hAnsi="Agency FB" w:cs="Calibri"/>
@@ -32658,16 +32456,7 @@
                 <w:szCs w:val="18"/>
                 <w:lang w:eastAsia="tr-TR"/>
               </w:rPr>
-              <w:t xml:space="preserve"> </w:t>
-            </w:r>
-            <w:r>
-              <w:rPr>
-                <w:rFonts w:ascii="Agency FB" w:eastAsia="Times New Roman" w:hAnsi="Agency FB" w:cs="Calibri"/>
-                <w:sz w:val="22"/>
-                <w:szCs w:val="18"/>
-                <w:lang w:eastAsia="tr-TR"/>
-              </w:rPr>
-              <w:t>SURVEY4ALL</w:t>
+              <w:t xml:space="preserve"> SURVEY4ALL</w:t>
             </w:r>
             <w:r>
               <w:rPr>
@@ -32734,16 +32523,7 @@
                 <w:szCs w:val="18"/>
                 <w:lang w:eastAsia="tr-TR"/>
               </w:rPr>
-              <w:t xml:space="preserve"> </w:t>
-            </w:r>
-            <w:r>
-              <w:rPr>
-                <w:rFonts w:ascii="Agency FB" w:eastAsia="Times New Roman" w:hAnsi="Agency FB" w:cs="Calibri"/>
-                <w:sz w:val="22"/>
-                <w:szCs w:val="18"/>
-                <w:lang w:eastAsia="tr-TR"/>
-              </w:rPr>
-              <w:t>SURVEY4ALL</w:t>
+              <w:t xml:space="preserve"> SURVEY4ALL</w:t>
             </w:r>
             <w:r>
               <w:rPr>
@@ -32960,16 +32740,7 @@
                 <w:szCs w:val="18"/>
                 <w:lang w:eastAsia="tr-TR"/>
               </w:rPr>
-              <w:t>SURVEY4ALL</w:t>
-            </w:r>
-            <w:r>
-              <w:rPr>
-                <w:rFonts w:ascii="Agency FB" w:eastAsia="Times New Roman" w:hAnsi="Agency FB" w:cs="Calibri"/>
-                <w:sz w:val="22"/>
-                <w:szCs w:val="18"/>
-                <w:lang w:eastAsia="tr-TR"/>
-              </w:rPr>
-              <w:t xml:space="preserve"> </w:t>
+              <w:t xml:space="preserve">SURVEY4ALL </w:t>
             </w:r>
             <w:r>
               <w:rPr>
@@ -33158,7 +32929,7 @@
         <w:pStyle w:val="Balk3"/>
         <w:ind w:firstLine="0"/>
       </w:pPr>
-      <w:bookmarkStart w:id="21" w:name="_Toc24319650"/>
+      <w:bookmarkStart w:id="20" w:name="_Toc24319650"/>
       <w:proofErr w:type="spellStart"/>
       <w:proofErr w:type="gramStart"/>
       <w:r>
@@ -33172,7 +32943,7 @@
       <w:r>
         <w:t xml:space="preserve"> model</w:t>
       </w:r>
-      <w:bookmarkEnd w:id="21"/>
+      <w:bookmarkEnd w:id="20"/>
       <w:proofErr w:type="gramEnd"/>
     </w:p>
     <w:p>
@@ -33226,18 +32997,18 @@
         <w:pStyle w:val="Balk3"/>
         <w:ind w:firstLine="0"/>
       </w:pPr>
-      <w:bookmarkStart w:id="22" w:name="_Toc24319651"/>
+      <w:bookmarkStart w:id="21" w:name="_Toc24319651"/>
       <w:r>
         <w:lastRenderedPageBreak/>
         <w:t>Object model</w:t>
       </w:r>
-      <w:bookmarkEnd w:id="22"/>
+      <w:bookmarkEnd w:id="21"/>
     </w:p>
     <w:p>
       <w:pPr>
         <w:pStyle w:val="Balk3"/>
       </w:pPr>
-      <w:bookmarkStart w:id="23" w:name="_Toc24319652"/>
+      <w:bookmarkStart w:id="22" w:name="_Toc24319652"/>
       <w:r>
         <w:rPr>
           <w:noProof/>
@@ -33279,7 +33050,7 @@
           </wp:inline>
         </w:drawing>
       </w:r>
-      <w:bookmarkEnd w:id="23"/>
+      <w:bookmarkEnd w:id="22"/>
     </w:p>
     <w:p>
       <w:pPr>
@@ -33290,12 +33061,12 @@
       <w:pPr>
         <w:pStyle w:val="Balk3"/>
       </w:pPr>
-      <w:bookmarkStart w:id="24" w:name="_Toc24319653"/>
+      <w:bookmarkStart w:id="23" w:name="_Toc24319653"/>
       <w:r>
         <w:lastRenderedPageBreak/>
         <w:t>Dynamic model</w:t>
       </w:r>
-      <w:bookmarkEnd w:id="24"/>
+      <w:bookmarkEnd w:id="23"/>
     </w:p>
     <w:p>
       <w:r>
@@ -33305,9 +33076,7 @@
     <w:p>
       <w:pPr>
         <w:rPr>
-          <w:rFonts w:cs="Times New Roman"/>
           <w:b/>
-          <w:szCs w:val="24"/>
         </w:rPr>
       </w:pPr>
       <w:r>
@@ -33322,9 +33091,260 @@
     </w:p>
     <w:p>
       <w:pPr>
+        <w:rPr>
+          <w:rFonts w:cs="Times New Roman"/>
+          <w:b/>
+          <w:szCs w:val="24"/>
+        </w:rPr>
+      </w:pPr>
+      <w:r>
+        <w:rPr>
+          <w:rFonts w:cs="Times New Roman"/>
+          <w:b/>
+          <w:noProof/>
+          <w:szCs w:val="24"/>
+        </w:rPr>
+        <w:drawing>
+          <wp:inline distT="0" distB="0" distL="0" distR="0" wp14:anchorId="695A5882" wp14:editId="24B91DAD">
+            <wp:extent cx="7079049" cy="3343664"/>
+            <wp:effectExtent l="952" t="0" r="8573" b="8572"/>
+            <wp:docPr id="12" name="Resim 12"/>
+            <wp:cNvGraphicFramePr>
+              <a:graphicFrameLocks xmlns:a="http://schemas.openxmlformats.org/drawingml/2006/main" noChangeAspect="1"/>
+            </wp:cNvGraphicFramePr>
+            <a:graphic xmlns:a="http://schemas.openxmlformats.org/drawingml/2006/main">
+              <a:graphicData uri="http://schemas.openxmlformats.org/drawingml/2006/picture">
+                <pic:pic xmlns:pic="http://schemas.openxmlformats.org/drawingml/2006/picture">
+                  <pic:nvPicPr>
+                    <pic:cNvPr id="12" name="Login.jpg"/>
+                    <pic:cNvPicPr/>
+                  </pic:nvPicPr>
+                  <pic:blipFill>
+                    <a:blip r:embed="rId15">
+                      <a:extLst>
+                        <a:ext uri="{28A0092B-C50C-407E-A947-70E740481C1C}">
+                          <a14:useLocalDpi xmlns:a14="http://schemas.microsoft.com/office/drawing/2010/main" val="0"/>
+                        </a:ext>
+                      </a:extLst>
+                    </a:blip>
+                    <a:stretch>
+                      <a:fillRect/>
+                    </a:stretch>
+                  </pic:blipFill>
+                  <pic:spPr>
+                    <a:xfrm rot="5400000">
+                      <a:off x="0" y="0"/>
+                      <a:ext cx="7095836" cy="3351593"/>
+                    </a:xfrm>
+                    <a:prstGeom prst="rect">
+                      <a:avLst/>
+                    </a:prstGeom>
+                  </pic:spPr>
+                </pic:pic>
+              </a:graphicData>
+            </a:graphic>
+          </wp:inline>
+        </w:drawing>
+      </w:r>
+    </w:p>
+    <w:p>
+      <w:pPr>
+        <w:rPr>
+          <w:rFonts w:cs="Times New Roman"/>
+          <w:b/>
+          <w:szCs w:val="24"/>
+        </w:rPr>
+      </w:pPr>
+      <w:r>
+        <w:rPr>
+          <w:rFonts w:cs="Times New Roman"/>
+          <w:b/>
+          <w:noProof/>
+          <w:szCs w:val="24"/>
+        </w:rPr>
+        <w:lastRenderedPageBreak/>
+        <w:drawing>
+          <wp:inline distT="0" distB="0" distL="0" distR="0" wp14:anchorId="17E9F910" wp14:editId="0BC20BAD">
+            <wp:extent cx="6874121" cy="2861944"/>
+            <wp:effectExtent l="6033" t="0" r="0" b="0"/>
+            <wp:docPr id="13" name="Resim 13"/>
+            <wp:cNvGraphicFramePr>
+              <a:graphicFrameLocks xmlns:a="http://schemas.openxmlformats.org/drawingml/2006/main" noChangeAspect="1"/>
+            </wp:cNvGraphicFramePr>
+            <a:graphic xmlns:a="http://schemas.openxmlformats.org/drawingml/2006/main">
+              <a:graphicData uri="http://schemas.openxmlformats.org/drawingml/2006/picture">
+                <pic:pic xmlns:pic="http://schemas.openxmlformats.org/drawingml/2006/picture">
+                  <pic:nvPicPr>
+                    <pic:cNvPr id="13" name="SearchUser.jpg"/>
+                    <pic:cNvPicPr/>
+                  </pic:nvPicPr>
+                  <pic:blipFill>
+                    <a:blip r:embed="rId16">
+                      <a:extLst>
+                        <a:ext uri="{28A0092B-C50C-407E-A947-70E740481C1C}">
+                          <a14:useLocalDpi xmlns:a14="http://schemas.microsoft.com/office/drawing/2010/main" val="0"/>
+                        </a:ext>
+                      </a:extLst>
+                    </a:blip>
+                    <a:stretch>
+                      <a:fillRect/>
+                    </a:stretch>
+                  </pic:blipFill>
+                  <pic:spPr>
+                    <a:xfrm rot="5400000">
+                      <a:off x="0" y="0"/>
+                      <a:ext cx="6956714" cy="2896331"/>
+                    </a:xfrm>
+                    <a:prstGeom prst="rect">
+                      <a:avLst/>
+                    </a:prstGeom>
+                  </pic:spPr>
+                </pic:pic>
+              </a:graphicData>
+            </a:graphic>
+          </wp:inline>
+        </w:drawing>
+      </w:r>
+    </w:p>
+    <w:p>
+      <w:pPr>
+        <w:rPr>
+          <w:rFonts w:cs="Times New Roman"/>
+          <w:b/>
+          <w:szCs w:val="24"/>
+        </w:rPr>
+      </w:pPr>
+    </w:p>
+    <w:p>
+      <w:pPr>
+        <w:rPr>
+          <w:rFonts w:cs="Times New Roman"/>
+          <w:b/>
+          <w:szCs w:val="24"/>
+        </w:rPr>
+      </w:pPr>
+      <w:r>
+        <w:rPr>
+          <w:rFonts w:cs="Times New Roman"/>
+          <w:b/>
+          <w:noProof/>
+          <w:szCs w:val="24"/>
+        </w:rPr>
+        <w:lastRenderedPageBreak/>
+        <w:drawing>
+          <wp:inline distT="0" distB="0" distL="0" distR="0" wp14:anchorId="2422C09D" wp14:editId="1CEA214C">
+            <wp:extent cx="5760720" cy="3287395"/>
+            <wp:effectExtent l="0" t="1588" r="0" b="0"/>
+            <wp:docPr id="14" name="Resim 14"/>
+            <wp:cNvGraphicFramePr>
+              <a:graphicFrameLocks xmlns:a="http://schemas.openxmlformats.org/drawingml/2006/main" noChangeAspect="1"/>
+            </wp:cNvGraphicFramePr>
+            <a:graphic xmlns:a="http://schemas.openxmlformats.org/drawingml/2006/main">
+              <a:graphicData uri="http://schemas.openxmlformats.org/drawingml/2006/picture">
+                <pic:pic xmlns:pic="http://schemas.openxmlformats.org/drawingml/2006/picture">
+                  <pic:nvPicPr>
+                    <pic:cNvPr id="14" name="EditProfile.jpg"/>
+                    <pic:cNvPicPr/>
+                  </pic:nvPicPr>
+                  <pic:blipFill>
+                    <a:blip r:embed="rId17">
+                      <a:extLst>
+                        <a:ext uri="{28A0092B-C50C-407E-A947-70E740481C1C}">
+                          <a14:useLocalDpi xmlns:a14="http://schemas.microsoft.com/office/drawing/2010/main" val="0"/>
+                        </a:ext>
+                      </a:extLst>
+                    </a:blip>
+                    <a:stretch>
+                      <a:fillRect/>
+                    </a:stretch>
+                  </pic:blipFill>
+                  <pic:spPr>
+                    <a:xfrm rot="5400000">
+                      <a:off x="0" y="0"/>
+                      <a:ext cx="5760720" cy="3287395"/>
+                    </a:xfrm>
+                    <a:prstGeom prst="rect">
+                      <a:avLst/>
+                    </a:prstGeom>
+                  </pic:spPr>
+                </pic:pic>
+              </a:graphicData>
+            </a:graphic>
+          </wp:inline>
+        </w:drawing>
+      </w:r>
+    </w:p>
+    <w:p>
+      <w:pPr>
+        <w:rPr>
+          <w:rFonts w:cs="Times New Roman"/>
+          <w:b/>
+          <w:szCs w:val="24"/>
+        </w:rPr>
+      </w:pPr>
+      <w:bookmarkStart w:id="24" w:name="_GoBack"/>
+      <w:r>
+        <w:rPr>
+          <w:rFonts w:cs="Times New Roman"/>
+          <w:b/>
+          <w:noProof/>
+          <w:szCs w:val="24"/>
+        </w:rPr>
+        <w:lastRenderedPageBreak/>
+        <w:drawing>
+          <wp:inline distT="0" distB="0" distL="0" distR="0" wp14:anchorId="1FA35A3B" wp14:editId="0A81EAD0">
+            <wp:extent cx="7798048" cy="2678430"/>
+            <wp:effectExtent l="6985" t="0" r="635" b="635"/>
+            <wp:docPr id="15" name="Resim 15"/>
+            <wp:cNvGraphicFramePr>
+              <a:graphicFrameLocks xmlns:a="http://schemas.openxmlformats.org/drawingml/2006/main" noChangeAspect="1"/>
+            </wp:cNvGraphicFramePr>
+            <a:graphic xmlns:a="http://schemas.openxmlformats.org/drawingml/2006/main">
+              <a:graphicData uri="http://schemas.openxmlformats.org/drawingml/2006/picture">
+                <pic:pic xmlns:pic="http://schemas.openxmlformats.org/drawingml/2006/picture">
+                  <pic:nvPicPr>
+                    <pic:cNvPr id="15" name="CreateSurvey.jpg"/>
+                    <pic:cNvPicPr/>
+                  </pic:nvPicPr>
+                  <pic:blipFill>
+                    <a:blip r:embed="rId18">
+                      <a:extLst>
+                        <a:ext uri="{28A0092B-C50C-407E-A947-70E740481C1C}">
+                          <a14:useLocalDpi xmlns:a14="http://schemas.microsoft.com/office/drawing/2010/main" val="0"/>
+                        </a:ext>
+                      </a:extLst>
+                    </a:blip>
+                    <a:stretch>
+                      <a:fillRect/>
+                    </a:stretch>
+                  </pic:blipFill>
+                  <pic:spPr>
+                    <a:xfrm rot="5400000">
+                      <a:off x="0" y="0"/>
+                      <a:ext cx="7816337" cy="2684712"/>
+                    </a:xfrm>
+                    <a:prstGeom prst="rect">
+                      <a:avLst/>
+                    </a:prstGeom>
+                  </pic:spPr>
+                </pic:pic>
+              </a:graphicData>
+            </a:graphic>
+          </wp:inline>
+        </w:drawing>
+      </w:r>
+      <w:bookmarkEnd w:id="24"/>
+    </w:p>
+    <w:p>
+      <w:pPr>
         <w:pStyle w:val="Balk3"/>
       </w:pPr>
       <w:bookmarkStart w:id="25" w:name="_Toc24319654"/>
+    </w:p>
+    <w:p>
+      <w:pPr>
+        <w:pStyle w:val="Balk3"/>
+      </w:pPr>
       <w:r>
         <w:t>User interface—navigational paths and screen mock-ups</w:t>
       </w:r>
@@ -33352,7 +33372,7 @@
                     <pic:cNvPicPr/>
                   </pic:nvPicPr>
                   <pic:blipFill>
-                    <a:blip r:embed="rId15"/>
+                    <a:blip r:embed="rId19"/>
                     <a:stretch>
                       <a:fillRect/>
                     </a:stretch>
@@ -33395,7 +33415,6 @@
           <w:noProof/>
           <w:lang w:val="tr-TR" w:eastAsia="tr-TR"/>
         </w:rPr>
-        <w:lastRenderedPageBreak/>
         <w:drawing>
           <wp:inline distT="0" distB="0" distL="0" distR="0" wp14:anchorId="21F3DA60" wp14:editId="501E1A94">
             <wp:extent cx="4263253" cy="4572000"/>
@@ -33412,7 +33431,7 @@
                     <pic:cNvPicPr/>
                   </pic:nvPicPr>
                   <pic:blipFill>
-                    <a:blip r:embed="rId16"/>
+                    <a:blip r:embed="rId20"/>
                     <a:stretch>
                       <a:fillRect/>
                     </a:stretch>
@@ -33456,7 +33475,7 @@
                     <pic:cNvPicPr/>
                   </pic:nvPicPr>
                   <pic:blipFill>
-                    <a:blip r:embed="rId17"/>
+                    <a:blip r:embed="rId21"/>
                     <a:stretch>
                       <a:fillRect/>
                     </a:stretch>
@@ -33483,7 +33502,6 @@
           <w:noProof/>
           <w:lang w:val="tr-TR" w:eastAsia="tr-TR"/>
         </w:rPr>
-        <w:lastRenderedPageBreak/>
         <w:drawing>
           <wp:inline distT="0" distB="0" distL="0" distR="0" wp14:anchorId="40AED696" wp14:editId="5EB1DFA5">
             <wp:extent cx="5760720" cy="3131185"/>
@@ -33500,7 +33518,7 @@
                     <pic:cNvPicPr/>
                   </pic:nvPicPr>
                   <pic:blipFill>
-                    <a:blip r:embed="rId18"/>
+                    <a:blip r:embed="rId22"/>
                     <a:stretch>
                       <a:fillRect/>
                     </a:stretch>
@@ -33544,7 +33562,7 @@
                     <pic:cNvPicPr/>
                   </pic:nvPicPr>
                   <pic:blipFill>
-                    <a:blip r:embed="rId19"/>
+                    <a:blip r:embed="rId23"/>
                     <a:stretch>
                       <a:fillRect/>
                     </a:stretch>
@@ -33571,7 +33589,6 @@
           <w:noProof/>
           <w:lang w:val="tr-TR" w:eastAsia="tr-TR"/>
         </w:rPr>
-        <w:lastRenderedPageBreak/>
         <w:drawing>
           <wp:inline distT="0" distB="0" distL="0" distR="0" wp14:anchorId="02F2FD9F" wp14:editId="6883A743">
             <wp:extent cx="5760720" cy="3069590"/>
@@ -33588,7 +33605,7 @@
                     <pic:cNvPicPr/>
                   </pic:nvPicPr>
                   <pic:blipFill>
-                    <a:blip r:embed="rId20"/>
+                    <a:blip r:embed="rId24"/>
                     <a:stretch>
                       <a:fillRect/>
                     </a:stretch>
@@ -33632,7 +33649,7 @@
                     <pic:cNvPicPr/>
                   </pic:nvPicPr>
                   <pic:blipFill>
-                    <a:blip r:embed="rId21"/>
+                    <a:blip r:embed="rId25"/>
                     <a:stretch>
                       <a:fillRect/>
                     </a:stretch>
@@ -33686,7 +33703,7 @@
                     <pic:cNvPicPr/>
                   </pic:nvPicPr>
                   <pic:blipFill>
-                    <a:blip r:embed="rId22" cstate="print">
+                    <a:blip r:embed="rId26" cstate="print">
                       <a:extLst>
                         <a:ext uri="{28A0092B-C50C-407E-A947-70E740481C1C}">
                           <a14:useLocalDpi xmlns:a14="http://schemas.microsoft.com/office/drawing/2010/main" val="0"/>
@@ -33736,7 +33753,7 @@
                     <pic:cNvPicPr/>
                   </pic:nvPicPr>
                   <pic:blipFill>
-                    <a:blip r:embed="rId23">
+                    <a:blip r:embed="rId27">
                       <a:extLst>
                         <a:ext uri="{28A0092B-C50C-407E-A947-70E740481C1C}">
                           <a14:useLocalDpi xmlns:a14="http://schemas.microsoft.com/office/drawing/2010/main" val="0"/>
@@ -33917,45 +33934,7 @@
           <w:color w:val="222222"/>
           <w:shd w:val="clear" w:color="auto" w:fill="FFFFFF"/>
         </w:rPr>
-        <w:t xml:space="preserve"> is a </w:t>
-      </w:r>
-      <w:proofErr w:type="spellStart"/>
-      <w:proofErr w:type="gramStart"/>
-      <w:r>
-        <w:rPr>
-          <w:rFonts w:ascii="Arial" w:hAnsi="Arial" w:cs="Arial"/>
-          <w:color w:val="222222"/>
-          <w:shd w:val="clear" w:color="auto" w:fill="FFFFFF"/>
-        </w:rPr>
-        <w:t>Git</w:t>
-      </w:r>
-      <w:proofErr w:type="spellEnd"/>
-      <w:proofErr w:type="gramEnd"/>
-      <w:r>
-        <w:rPr>
-          <w:rFonts w:ascii="Arial" w:hAnsi="Arial" w:cs="Arial"/>
-          <w:color w:val="222222"/>
-          <w:shd w:val="clear" w:color="auto" w:fill="FFFFFF"/>
-        </w:rPr>
-        <w:t xml:space="preserve"> repository hosting service, but it adds many of its own features. While </w:t>
-      </w:r>
-      <w:proofErr w:type="spellStart"/>
-      <w:r>
-        <w:rPr>
-          <w:rFonts w:ascii="Arial" w:hAnsi="Arial" w:cs="Arial"/>
-          <w:color w:val="222222"/>
-          <w:shd w:val="clear" w:color="auto" w:fill="FFFFFF"/>
-        </w:rPr>
-        <w:t>Git</w:t>
-      </w:r>
-      <w:proofErr w:type="spellEnd"/>
-      <w:r>
-        <w:rPr>
-          <w:rFonts w:ascii="Arial" w:hAnsi="Arial" w:cs="Arial"/>
-          <w:color w:val="222222"/>
-          <w:shd w:val="clear" w:color="auto" w:fill="FFFFFF"/>
-        </w:rPr>
-        <w:t xml:space="preserve"> is a command line tool, </w:t>
+        <w:t> is a Git repository hosting service, but it adds many of its own features. While Git is a command line tool, </w:t>
       </w:r>
       <w:r>
         <w:rPr>
@@ -35335,8 +35314,8 @@
       </w:pPr>
     </w:p>
     <w:sectPr>
-      <w:footerReference w:type="default" r:id="rId24"/>
-      <w:footerReference w:type="first" r:id="rId25"/>
+      <w:footerReference w:type="default" r:id="rId28"/>
+      <w:footerReference w:type="first" r:id="rId29"/>
       <w:pgSz w:w="11906" w:h="16838"/>
       <w:pgMar w:top="1135" w:right="1417" w:bottom="1417" w:left="1417" w:header="708" w:footer="708" w:gutter="0"/>
       <w:pgNumType w:start="1"/>
@@ -35348,7 +35327,7 @@
 </file>
 
 <file path=word/endnotes.xml><?xml version="1.0" encoding="utf-8"?>
-<w:endnotes xmlns:wpc="http://schemas.microsoft.com/office/word/2010/wordprocessingCanvas" xmlns:cx="http://schemas.microsoft.com/office/drawing/2014/chartex" xmlns:mc="http://schemas.openxmlformats.org/markup-compatibility/2006" xmlns:o="urn:schemas-microsoft-com:office:office" xmlns:r="http://schemas.openxmlformats.org/officeDocument/2006/relationships" xmlns:m="http://schemas.openxmlformats.org/officeDocument/2006/math" xmlns:v="urn:schemas-microsoft-com:vml" xmlns:wp14="http://schemas.microsoft.com/office/word/2010/wordprocessingDrawing" xmlns:wp="http://schemas.openxmlformats.org/drawingml/2006/wordprocessingDrawing" xmlns:w10="urn:schemas-microsoft-com:office:word" xmlns:w="http://schemas.openxmlformats.org/wordprocessingml/2006/main" xmlns:w14="http://schemas.microsoft.com/office/word/2010/wordml" xmlns:w15="http://schemas.microsoft.com/office/word/2012/wordml" xmlns:w16se="http://schemas.microsoft.com/office/word/2015/wordml/symex" xmlns:wpg="http://schemas.microsoft.com/office/word/2010/wordprocessingGroup" xmlns:wpi="http://schemas.microsoft.com/office/word/2010/wordprocessingInk" xmlns:wne="http://schemas.microsoft.com/office/word/2006/wordml" xmlns:wps="http://schemas.microsoft.com/office/word/2010/wordprocessingShape" mc:Ignorable="w14 w15 w16se wp14">
+<w:endnotes xmlns:wpc="http://schemas.microsoft.com/office/word/2010/wordprocessingCanvas" xmlns:cx="http://schemas.microsoft.com/office/drawing/2014/chartex" xmlns:cx1="http://schemas.microsoft.com/office/drawing/2015/9/8/chartex" xmlns:cx2="http://schemas.microsoft.com/office/drawing/2015/10/21/chartex" xmlns:cx3="http://schemas.microsoft.com/office/drawing/2016/5/9/chartex" xmlns:cx4="http://schemas.microsoft.com/office/drawing/2016/5/10/chartex" xmlns:cx5="http://schemas.microsoft.com/office/drawing/2016/5/11/chartex" xmlns:cx6="http://schemas.microsoft.com/office/drawing/2016/5/12/chartex" xmlns:cx7="http://schemas.microsoft.com/office/drawing/2016/5/13/chartex" xmlns:cx8="http://schemas.microsoft.com/office/drawing/2016/5/14/chartex" xmlns:mc="http://schemas.openxmlformats.org/markup-compatibility/2006" xmlns:aink="http://schemas.microsoft.com/office/drawing/2016/ink" xmlns:am3d="http://schemas.microsoft.com/office/drawing/2017/model3d" xmlns:o="urn:schemas-microsoft-com:office:office" xmlns:r="http://schemas.openxmlformats.org/officeDocument/2006/relationships" xmlns:m="http://schemas.openxmlformats.org/officeDocument/2006/math" xmlns:v="urn:schemas-microsoft-com:vml" xmlns:wp14="http://schemas.microsoft.com/office/word/2010/wordprocessingDrawing" xmlns:wp="http://schemas.openxmlformats.org/drawingml/2006/wordprocessingDrawing" xmlns:w10="urn:schemas-microsoft-com:office:word" xmlns:w="http://schemas.openxmlformats.org/wordprocessingml/2006/main" xmlns:w14="http://schemas.microsoft.com/office/word/2010/wordml" xmlns:w15="http://schemas.microsoft.com/office/word/2012/wordml" xmlns:w16cid="http://schemas.microsoft.com/office/word/2016/wordml/cid" xmlns:w16se="http://schemas.microsoft.com/office/word/2015/wordml/symex" xmlns:wpg="http://schemas.microsoft.com/office/word/2010/wordprocessingGroup" xmlns:wpi="http://schemas.microsoft.com/office/word/2010/wordprocessingInk" xmlns:wne="http://schemas.microsoft.com/office/word/2006/wordml" xmlns:wps="http://schemas.microsoft.com/office/word/2010/wordprocessingShape" mc:Ignorable="w14 w15 w16se w16cid wp14">
   <w:endnote w:type="separator" w:id="-1">
     <w:p>
       <w:pPr>
@@ -35373,7 +35352,7 @@
 </file>
 
 <file path=word/footer1.xml><?xml version="1.0" encoding="utf-8"?>
-<w:ftr xmlns:wpc="http://schemas.microsoft.com/office/word/2010/wordprocessingCanvas" xmlns:cx="http://schemas.microsoft.com/office/drawing/2014/chartex" xmlns:mc="http://schemas.openxmlformats.org/markup-compatibility/2006" xmlns:o="urn:schemas-microsoft-com:office:office" xmlns:r="http://schemas.openxmlformats.org/officeDocument/2006/relationships" xmlns:m="http://schemas.openxmlformats.org/officeDocument/2006/math" xmlns:v="urn:schemas-microsoft-com:vml" xmlns:wp14="http://schemas.microsoft.com/office/word/2010/wordprocessingDrawing" xmlns:wp="http://schemas.openxmlformats.org/drawingml/2006/wordprocessingDrawing" xmlns:w10="urn:schemas-microsoft-com:office:word" xmlns:w="http://schemas.openxmlformats.org/wordprocessingml/2006/main" xmlns:w14="http://schemas.microsoft.com/office/word/2010/wordml" xmlns:w15="http://schemas.microsoft.com/office/word/2012/wordml" xmlns:w16se="http://schemas.microsoft.com/office/word/2015/wordml/symex" xmlns:wpg="http://schemas.microsoft.com/office/word/2010/wordprocessingGroup" xmlns:wpi="http://schemas.microsoft.com/office/word/2010/wordprocessingInk" xmlns:wne="http://schemas.microsoft.com/office/word/2006/wordml" xmlns:wps="http://schemas.microsoft.com/office/word/2010/wordprocessingShape" mc:Ignorable="w14 w15 w16se wp14">
+<w:ftr xmlns:wpc="http://schemas.microsoft.com/office/word/2010/wordprocessingCanvas" xmlns:cx="http://schemas.microsoft.com/office/drawing/2014/chartex" xmlns:cx1="http://schemas.microsoft.com/office/drawing/2015/9/8/chartex" xmlns:cx2="http://schemas.microsoft.com/office/drawing/2015/10/21/chartex" xmlns:cx3="http://schemas.microsoft.com/office/drawing/2016/5/9/chartex" xmlns:cx4="http://schemas.microsoft.com/office/drawing/2016/5/10/chartex" xmlns:cx5="http://schemas.microsoft.com/office/drawing/2016/5/11/chartex" xmlns:cx6="http://schemas.microsoft.com/office/drawing/2016/5/12/chartex" xmlns:cx7="http://schemas.microsoft.com/office/drawing/2016/5/13/chartex" xmlns:cx8="http://schemas.microsoft.com/office/drawing/2016/5/14/chartex" xmlns:mc="http://schemas.openxmlformats.org/markup-compatibility/2006" xmlns:aink="http://schemas.microsoft.com/office/drawing/2016/ink" xmlns:am3d="http://schemas.microsoft.com/office/drawing/2017/model3d" xmlns:o="urn:schemas-microsoft-com:office:office" xmlns:r="http://schemas.openxmlformats.org/officeDocument/2006/relationships" xmlns:m="http://schemas.openxmlformats.org/officeDocument/2006/math" xmlns:v="urn:schemas-microsoft-com:vml" xmlns:wp14="http://schemas.microsoft.com/office/word/2010/wordprocessingDrawing" xmlns:wp="http://schemas.openxmlformats.org/drawingml/2006/wordprocessingDrawing" xmlns:w10="urn:schemas-microsoft-com:office:word" xmlns:w="http://schemas.openxmlformats.org/wordprocessingml/2006/main" xmlns:w14="http://schemas.microsoft.com/office/word/2010/wordml" xmlns:w15="http://schemas.microsoft.com/office/word/2012/wordml" xmlns:w16cid="http://schemas.microsoft.com/office/word/2016/wordml/cid" xmlns:w16se="http://schemas.microsoft.com/office/word/2015/wordml/symex" xmlns:wpg="http://schemas.microsoft.com/office/word/2010/wordprocessingGroup" xmlns:wpi="http://schemas.microsoft.com/office/word/2010/wordprocessingInk" xmlns:wne="http://schemas.microsoft.com/office/word/2006/wordml" xmlns:wps="http://schemas.microsoft.com/office/word/2010/wordprocessingShape" mc:Ignorable="w14 w15 w16se w16cid wp14">
   <w:p>
     <w:pPr>
       <w:pStyle w:val="AltBilgi"/>
@@ -35384,7 +35363,7 @@
 </file>
 
 <file path=word/footer2.xml><?xml version="1.0" encoding="utf-8"?>
-<w:ftr xmlns:wpc="http://schemas.microsoft.com/office/word/2010/wordprocessingCanvas" xmlns:cx="http://schemas.microsoft.com/office/drawing/2014/chartex" xmlns:mc="http://schemas.openxmlformats.org/markup-compatibility/2006" xmlns:o="urn:schemas-microsoft-com:office:office" xmlns:r="http://schemas.openxmlformats.org/officeDocument/2006/relationships" xmlns:m="http://schemas.openxmlformats.org/officeDocument/2006/math" xmlns:v="urn:schemas-microsoft-com:vml" xmlns:wp14="http://schemas.microsoft.com/office/word/2010/wordprocessingDrawing" xmlns:wp="http://schemas.openxmlformats.org/drawingml/2006/wordprocessingDrawing" xmlns:w10="urn:schemas-microsoft-com:office:word" xmlns:w="http://schemas.openxmlformats.org/wordprocessingml/2006/main" xmlns:w14="http://schemas.microsoft.com/office/word/2010/wordml" xmlns:w15="http://schemas.microsoft.com/office/word/2012/wordml" xmlns:w16se="http://schemas.microsoft.com/office/word/2015/wordml/symex" xmlns:wpg="http://schemas.microsoft.com/office/word/2010/wordprocessingGroup" xmlns:wpi="http://schemas.microsoft.com/office/word/2010/wordprocessingInk" xmlns:wne="http://schemas.microsoft.com/office/word/2006/wordml" xmlns:wps="http://schemas.microsoft.com/office/word/2010/wordprocessingShape" mc:Ignorable="w14 w15 w16se wp14">
+<w:ftr xmlns:wpc="http://schemas.microsoft.com/office/word/2010/wordprocessingCanvas" xmlns:cx="http://schemas.microsoft.com/office/drawing/2014/chartex" xmlns:cx1="http://schemas.microsoft.com/office/drawing/2015/9/8/chartex" xmlns:cx2="http://schemas.microsoft.com/office/drawing/2015/10/21/chartex" xmlns:cx3="http://schemas.microsoft.com/office/drawing/2016/5/9/chartex" xmlns:cx4="http://schemas.microsoft.com/office/drawing/2016/5/10/chartex" xmlns:cx5="http://schemas.microsoft.com/office/drawing/2016/5/11/chartex" xmlns:cx6="http://schemas.microsoft.com/office/drawing/2016/5/12/chartex" xmlns:cx7="http://schemas.microsoft.com/office/drawing/2016/5/13/chartex" xmlns:cx8="http://schemas.microsoft.com/office/drawing/2016/5/14/chartex" xmlns:mc="http://schemas.openxmlformats.org/markup-compatibility/2006" xmlns:aink="http://schemas.microsoft.com/office/drawing/2016/ink" xmlns:am3d="http://schemas.microsoft.com/office/drawing/2017/model3d" xmlns:o="urn:schemas-microsoft-com:office:office" xmlns:r="http://schemas.openxmlformats.org/officeDocument/2006/relationships" xmlns:m="http://schemas.openxmlformats.org/officeDocument/2006/math" xmlns:v="urn:schemas-microsoft-com:vml" xmlns:wp14="http://schemas.microsoft.com/office/word/2010/wordprocessingDrawing" xmlns:wp="http://schemas.openxmlformats.org/drawingml/2006/wordprocessingDrawing" xmlns:w10="urn:schemas-microsoft-com:office:word" xmlns:w="http://schemas.openxmlformats.org/wordprocessingml/2006/main" xmlns:w14="http://schemas.microsoft.com/office/word/2010/wordml" xmlns:w15="http://schemas.microsoft.com/office/word/2012/wordml" xmlns:w16cid="http://schemas.microsoft.com/office/word/2016/wordml/cid" xmlns:w16se="http://schemas.microsoft.com/office/word/2015/wordml/symex" xmlns:wpg="http://schemas.microsoft.com/office/word/2010/wordprocessingGroup" xmlns:wpi="http://schemas.microsoft.com/office/word/2010/wordprocessingInk" xmlns:wne="http://schemas.microsoft.com/office/word/2006/wordml" xmlns:wps="http://schemas.microsoft.com/office/word/2010/wordprocessingShape" mc:Ignorable="w14 w15 w16se w16cid wp14">
   <w:p>
     <w:pPr>
       <w:pStyle w:val="AltBilgi"/>
@@ -35416,7 +35395,7 @@
 </file>
 
 <file path=word/footer3.xml><?xml version="1.0" encoding="utf-8"?>
-<w:ftr xmlns:wpc="http://schemas.microsoft.com/office/word/2010/wordprocessingCanvas" xmlns:cx="http://schemas.microsoft.com/office/drawing/2014/chartex" xmlns:mc="http://schemas.openxmlformats.org/markup-compatibility/2006" xmlns:o="urn:schemas-microsoft-com:office:office" xmlns:r="http://schemas.openxmlformats.org/officeDocument/2006/relationships" xmlns:m="http://schemas.openxmlformats.org/officeDocument/2006/math" xmlns:v="urn:schemas-microsoft-com:vml" xmlns:wp14="http://schemas.microsoft.com/office/word/2010/wordprocessingDrawing" xmlns:wp="http://schemas.openxmlformats.org/drawingml/2006/wordprocessingDrawing" xmlns:w10="urn:schemas-microsoft-com:office:word" xmlns:w="http://schemas.openxmlformats.org/wordprocessingml/2006/main" xmlns:w14="http://schemas.microsoft.com/office/word/2010/wordml" xmlns:w15="http://schemas.microsoft.com/office/word/2012/wordml" xmlns:w16se="http://schemas.microsoft.com/office/word/2015/wordml/symex" xmlns:wpg="http://schemas.microsoft.com/office/word/2010/wordprocessingGroup" xmlns:wpi="http://schemas.microsoft.com/office/word/2010/wordprocessingInk" xmlns:wne="http://schemas.microsoft.com/office/word/2006/wordml" xmlns:wps="http://schemas.microsoft.com/office/word/2010/wordprocessingShape" mc:Ignorable="w14 w15 w16se wp14">
+<w:ftr xmlns:wpc="http://schemas.microsoft.com/office/word/2010/wordprocessingCanvas" xmlns:cx="http://schemas.microsoft.com/office/drawing/2014/chartex" xmlns:cx1="http://schemas.microsoft.com/office/drawing/2015/9/8/chartex" xmlns:cx2="http://schemas.microsoft.com/office/drawing/2015/10/21/chartex" xmlns:cx3="http://schemas.microsoft.com/office/drawing/2016/5/9/chartex" xmlns:cx4="http://schemas.microsoft.com/office/drawing/2016/5/10/chartex" xmlns:cx5="http://schemas.microsoft.com/office/drawing/2016/5/11/chartex" xmlns:cx6="http://schemas.microsoft.com/office/drawing/2016/5/12/chartex" xmlns:cx7="http://schemas.microsoft.com/office/drawing/2016/5/13/chartex" xmlns:cx8="http://schemas.microsoft.com/office/drawing/2016/5/14/chartex" xmlns:mc="http://schemas.openxmlformats.org/markup-compatibility/2006" xmlns:aink="http://schemas.microsoft.com/office/drawing/2016/ink" xmlns:am3d="http://schemas.microsoft.com/office/drawing/2017/model3d" xmlns:o="urn:schemas-microsoft-com:office:office" xmlns:r="http://schemas.openxmlformats.org/officeDocument/2006/relationships" xmlns:m="http://schemas.openxmlformats.org/officeDocument/2006/math" xmlns:v="urn:schemas-microsoft-com:vml" xmlns:wp14="http://schemas.microsoft.com/office/word/2010/wordprocessingDrawing" xmlns:wp="http://schemas.openxmlformats.org/drawingml/2006/wordprocessingDrawing" xmlns:w10="urn:schemas-microsoft-com:office:word" xmlns:w="http://schemas.openxmlformats.org/wordprocessingml/2006/main" xmlns:w14="http://schemas.microsoft.com/office/word/2010/wordml" xmlns:w15="http://schemas.microsoft.com/office/word/2012/wordml" xmlns:w16cid="http://schemas.microsoft.com/office/word/2016/wordml/cid" xmlns:w16se="http://schemas.microsoft.com/office/word/2015/wordml/symex" xmlns:wpg="http://schemas.microsoft.com/office/word/2010/wordprocessingGroup" xmlns:wpi="http://schemas.microsoft.com/office/word/2010/wordprocessingInk" xmlns:wne="http://schemas.microsoft.com/office/word/2006/wordml" xmlns:wps="http://schemas.microsoft.com/office/word/2010/wordprocessingShape" mc:Ignorable="w14 w15 w16se w16cid wp14">
   <w:p>
     <w:pPr>
       <w:pStyle w:val="AltBilgi"/>
@@ -35448,7 +35427,7 @@
 </file>
 
 <file path=word/footer4.xml><?xml version="1.0" encoding="utf-8"?>
-<w:ftr xmlns:wpc="http://schemas.microsoft.com/office/word/2010/wordprocessingCanvas" xmlns:cx="http://schemas.microsoft.com/office/drawing/2014/chartex" xmlns:mc="http://schemas.openxmlformats.org/markup-compatibility/2006" xmlns:o="urn:schemas-microsoft-com:office:office" xmlns:r="http://schemas.openxmlformats.org/officeDocument/2006/relationships" xmlns:m="http://schemas.openxmlformats.org/officeDocument/2006/math" xmlns:v="urn:schemas-microsoft-com:vml" xmlns:wp14="http://schemas.microsoft.com/office/word/2010/wordprocessingDrawing" xmlns:wp="http://schemas.openxmlformats.org/drawingml/2006/wordprocessingDrawing" xmlns:w10="urn:schemas-microsoft-com:office:word" xmlns:w="http://schemas.openxmlformats.org/wordprocessingml/2006/main" xmlns:w14="http://schemas.microsoft.com/office/word/2010/wordml" xmlns:w15="http://schemas.microsoft.com/office/word/2012/wordml" xmlns:w16se="http://schemas.microsoft.com/office/word/2015/wordml/symex" xmlns:wpg="http://schemas.microsoft.com/office/word/2010/wordprocessingGroup" xmlns:wpi="http://schemas.microsoft.com/office/word/2010/wordprocessingInk" xmlns:wne="http://schemas.microsoft.com/office/word/2006/wordml" xmlns:wps="http://schemas.microsoft.com/office/word/2010/wordprocessingShape" mc:Ignorable="w14 w15 w16se wp14">
+<w:ftr xmlns:wpc="http://schemas.microsoft.com/office/word/2010/wordprocessingCanvas" xmlns:cx="http://schemas.microsoft.com/office/drawing/2014/chartex" xmlns:cx1="http://schemas.microsoft.com/office/drawing/2015/9/8/chartex" xmlns:cx2="http://schemas.microsoft.com/office/drawing/2015/10/21/chartex" xmlns:cx3="http://schemas.microsoft.com/office/drawing/2016/5/9/chartex" xmlns:cx4="http://schemas.microsoft.com/office/drawing/2016/5/10/chartex" xmlns:cx5="http://schemas.microsoft.com/office/drawing/2016/5/11/chartex" xmlns:cx6="http://schemas.microsoft.com/office/drawing/2016/5/12/chartex" xmlns:cx7="http://schemas.microsoft.com/office/drawing/2016/5/13/chartex" xmlns:cx8="http://schemas.microsoft.com/office/drawing/2016/5/14/chartex" xmlns:mc="http://schemas.openxmlformats.org/markup-compatibility/2006" xmlns:aink="http://schemas.microsoft.com/office/drawing/2016/ink" xmlns:am3d="http://schemas.microsoft.com/office/drawing/2017/model3d" xmlns:o="urn:schemas-microsoft-com:office:office" xmlns:r="http://schemas.openxmlformats.org/officeDocument/2006/relationships" xmlns:m="http://schemas.openxmlformats.org/officeDocument/2006/math" xmlns:v="urn:schemas-microsoft-com:vml" xmlns:wp14="http://schemas.microsoft.com/office/word/2010/wordprocessingDrawing" xmlns:wp="http://schemas.openxmlformats.org/drawingml/2006/wordprocessingDrawing" xmlns:w10="urn:schemas-microsoft-com:office:word" xmlns:w="http://schemas.openxmlformats.org/wordprocessingml/2006/main" xmlns:w14="http://schemas.microsoft.com/office/word/2010/wordml" xmlns:w15="http://schemas.microsoft.com/office/word/2012/wordml" xmlns:w16cid="http://schemas.microsoft.com/office/word/2016/wordml/cid" xmlns:w16se="http://schemas.microsoft.com/office/word/2015/wordml/symex" xmlns:wpg="http://schemas.microsoft.com/office/word/2010/wordprocessingGroup" xmlns:wpi="http://schemas.microsoft.com/office/word/2010/wordprocessingInk" xmlns:wne="http://schemas.microsoft.com/office/word/2006/wordml" xmlns:wps="http://schemas.microsoft.com/office/word/2010/wordprocessingShape" mc:Ignorable="w14 w15 w16se w16cid wp14">
   <w:p>
     <w:pPr>
       <w:pStyle w:val="AltBilgi"/>
@@ -35458,7 +35437,7 @@
 </file>
 
 <file path=word/footnotes.xml><?xml version="1.0" encoding="utf-8"?>
-<w:footnotes xmlns:wpc="http://schemas.microsoft.com/office/word/2010/wordprocessingCanvas" xmlns:cx="http://schemas.microsoft.com/office/drawing/2014/chartex" xmlns:mc="http://schemas.openxmlformats.org/markup-compatibility/2006" xmlns:o="urn:schemas-microsoft-com:office:office" xmlns:r="http://schemas.openxmlformats.org/officeDocument/2006/relationships" xmlns:m="http://schemas.openxmlformats.org/officeDocument/2006/math" xmlns:v="urn:schemas-microsoft-com:vml" xmlns:wp14="http://schemas.microsoft.com/office/word/2010/wordprocessingDrawing" xmlns:wp="http://schemas.openxmlformats.org/drawingml/2006/wordprocessingDrawing" xmlns:w10="urn:schemas-microsoft-com:office:word" xmlns:w="http://schemas.openxmlformats.org/wordprocessingml/2006/main" xmlns:w14="http://schemas.microsoft.com/office/word/2010/wordml" xmlns:w15="http://schemas.microsoft.com/office/word/2012/wordml" xmlns:w16se="http://schemas.microsoft.com/office/word/2015/wordml/symex" xmlns:wpg="http://schemas.microsoft.com/office/word/2010/wordprocessingGroup" xmlns:wpi="http://schemas.microsoft.com/office/word/2010/wordprocessingInk" xmlns:wne="http://schemas.microsoft.com/office/word/2006/wordml" xmlns:wps="http://schemas.microsoft.com/office/word/2010/wordprocessingShape" mc:Ignorable="w14 w15 w16se wp14">
+<w:footnotes xmlns:wpc="http://schemas.microsoft.com/office/word/2010/wordprocessingCanvas" xmlns:cx="http://schemas.microsoft.com/office/drawing/2014/chartex" xmlns:cx1="http://schemas.microsoft.com/office/drawing/2015/9/8/chartex" xmlns:cx2="http://schemas.microsoft.com/office/drawing/2015/10/21/chartex" xmlns:cx3="http://schemas.microsoft.com/office/drawing/2016/5/9/chartex" xmlns:cx4="http://schemas.microsoft.com/office/drawing/2016/5/10/chartex" xmlns:cx5="http://schemas.microsoft.com/office/drawing/2016/5/11/chartex" xmlns:cx6="http://schemas.microsoft.com/office/drawing/2016/5/12/chartex" xmlns:cx7="http://schemas.microsoft.com/office/drawing/2016/5/13/chartex" xmlns:cx8="http://schemas.microsoft.com/office/drawing/2016/5/14/chartex" xmlns:mc="http://schemas.openxmlformats.org/markup-compatibility/2006" xmlns:aink="http://schemas.microsoft.com/office/drawing/2016/ink" xmlns:am3d="http://schemas.microsoft.com/office/drawing/2017/model3d" xmlns:o="urn:schemas-microsoft-com:office:office" xmlns:r="http://schemas.openxmlformats.org/officeDocument/2006/relationships" xmlns:m="http://schemas.openxmlformats.org/officeDocument/2006/math" xmlns:v="urn:schemas-microsoft-com:vml" xmlns:wp14="http://schemas.microsoft.com/office/word/2010/wordprocessingDrawing" xmlns:wp="http://schemas.openxmlformats.org/drawingml/2006/wordprocessingDrawing" xmlns:w10="urn:schemas-microsoft-com:office:word" xmlns:w="http://schemas.openxmlformats.org/wordprocessingml/2006/main" xmlns:w14="http://schemas.microsoft.com/office/word/2010/wordml" xmlns:w15="http://schemas.microsoft.com/office/word/2012/wordml" xmlns:w16cid="http://schemas.microsoft.com/office/word/2016/wordml/cid" xmlns:w16se="http://schemas.microsoft.com/office/word/2015/wordml/symex" xmlns:wpg="http://schemas.microsoft.com/office/word/2010/wordprocessingGroup" xmlns:wpi="http://schemas.microsoft.com/office/word/2010/wordprocessingInk" xmlns:wne="http://schemas.microsoft.com/office/word/2006/wordml" xmlns:wps="http://schemas.microsoft.com/office/word/2010/wordprocessingShape" mc:Ignorable="w14 w15 w16se w16cid wp14">
   <w:footnote w:type="separator" w:id="-1">
     <w:p>
       <w:pPr>
@@ -35483,7 +35462,7 @@
 </file>
 
 <file path=word/header1.xml><?xml version="1.0" encoding="utf-8"?>
-<w:hdr xmlns:wpc="http://schemas.microsoft.com/office/word/2010/wordprocessingCanvas" xmlns:cx="http://schemas.microsoft.com/office/drawing/2014/chartex" xmlns:mc="http://schemas.openxmlformats.org/markup-compatibility/2006" xmlns:o="urn:schemas-microsoft-com:office:office" xmlns:r="http://schemas.openxmlformats.org/officeDocument/2006/relationships" xmlns:m="http://schemas.openxmlformats.org/officeDocument/2006/math" xmlns:v="urn:schemas-microsoft-com:vml" xmlns:wp14="http://schemas.microsoft.com/office/word/2010/wordprocessingDrawing" xmlns:wp="http://schemas.openxmlformats.org/drawingml/2006/wordprocessingDrawing" xmlns:w10="urn:schemas-microsoft-com:office:word" xmlns:w="http://schemas.openxmlformats.org/wordprocessingml/2006/main" xmlns:w14="http://schemas.microsoft.com/office/word/2010/wordml" xmlns:w15="http://schemas.microsoft.com/office/word/2012/wordml" xmlns:w16se="http://schemas.microsoft.com/office/word/2015/wordml/symex" xmlns:wpg="http://schemas.microsoft.com/office/word/2010/wordprocessingGroup" xmlns:wpi="http://schemas.microsoft.com/office/word/2010/wordprocessingInk" xmlns:wne="http://schemas.microsoft.com/office/word/2006/wordml" xmlns:wps="http://schemas.microsoft.com/office/word/2010/wordprocessingShape" mc:Ignorable="w14 w15 w16se wp14">
+<w:hdr xmlns:wpc="http://schemas.microsoft.com/office/word/2010/wordprocessingCanvas" xmlns:cx="http://schemas.microsoft.com/office/drawing/2014/chartex" xmlns:cx1="http://schemas.microsoft.com/office/drawing/2015/9/8/chartex" xmlns:cx2="http://schemas.microsoft.com/office/drawing/2015/10/21/chartex" xmlns:cx3="http://schemas.microsoft.com/office/drawing/2016/5/9/chartex" xmlns:cx4="http://schemas.microsoft.com/office/drawing/2016/5/10/chartex" xmlns:cx5="http://schemas.microsoft.com/office/drawing/2016/5/11/chartex" xmlns:cx6="http://schemas.microsoft.com/office/drawing/2016/5/12/chartex" xmlns:cx7="http://schemas.microsoft.com/office/drawing/2016/5/13/chartex" xmlns:cx8="http://schemas.microsoft.com/office/drawing/2016/5/14/chartex" xmlns:mc="http://schemas.openxmlformats.org/markup-compatibility/2006" xmlns:aink="http://schemas.microsoft.com/office/drawing/2016/ink" xmlns:am3d="http://schemas.microsoft.com/office/drawing/2017/model3d" xmlns:o="urn:schemas-microsoft-com:office:office" xmlns:r="http://schemas.openxmlformats.org/officeDocument/2006/relationships" xmlns:m="http://schemas.openxmlformats.org/officeDocument/2006/math" xmlns:v="urn:schemas-microsoft-com:vml" xmlns:wp14="http://schemas.microsoft.com/office/word/2010/wordprocessingDrawing" xmlns:wp="http://schemas.openxmlformats.org/drawingml/2006/wordprocessingDrawing" xmlns:w10="urn:schemas-microsoft-com:office:word" xmlns:w="http://schemas.openxmlformats.org/wordprocessingml/2006/main" xmlns:w14="http://schemas.microsoft.com/office/word/2010/wordml" xmlns:w15="http://schemas.microsoft.com/office/word/2012/wordml" xmlns:w16cid="http://schemas.microsoft.com/office/word/2016/wordml/cid" xmlns:w16se="http://schemas.microsoft.com/office/word/2015/wordml/symex" xmlns:wpg="http://schemas.microsoft.com/office/word/2010/wordprocessingGroup" xmlns:wpi="http://schemas.microsoft.com/office/word/2010/wordprocessingInk" xmlns:wne="http://schemas.microsoft.com/office/word/2006/wordml" xmlns:wps="http://schemas.microsoft.com/office/word/2010/wordprocessingShape" mc:Ignorable="w14 w15 w16se w16cid wp14">
   <w:p>
     <w:pPr>
       <w:pStyle w:val="stBilgi"/>
@@ -35496,7 +35475,7 @@
 </file>
 
 <file path=word/numbering.xml><?xml version="1.0" encoding="utf-8"?>
-<w:numbering xmlns:wpc="http://schemas.microsoft.com/office/word/2010/wordprocessingCanvas" xmlns:cx="http://schemas.microsoft.com/office/drawing/2014/chartex" xmlns:mc="http://schemas.openxmlformats.org/markup-compatibility/2006" xmlns:o="urn:schemas-microsoft-com:office:office" xmlns:r="http://schemas.openxmlformats.org/officeDocument/2006/relationships" xmlns:m="http://schemas.openxmlformats.org/officeDocument/2006/math" xmlns:v="urn:schemas-microsoft-com:vml" xmlns:wp14="http://schemas.microsoft.com/office/word/2010/wordprocessingDrawing" xmlns:wp="http://schemas.openxmlformats.org/drawingml/2006/wordprocessingDrawing" xmlns:w10="urn:schemas-microsoft-com:office:word" xmlns:w="http://schemas.openxmlformats.org/wordprocessingml/2006/main" xmlns:w14="http://schemas.microsoft.com/office/word/2010/wordml" xmlns:w15="http://schemas.microsoft.com/office/word/2012/wordml" xmlns:w16se="http://schemas.microsoft.com/office/word/2015/wordml/symex" xmlns:wpg="http://schemas.microsoft.com/office/word/2010/wordprocessingGroup" xmlns:wpi="http://schemas.microsoft.com/office/word/2010/wordprocessingInk" xmlns:wne="http://schemas.microsoft.com/office/word/2006/wordml" xmlns:wps="http://schemas.microsoft.com/office/word/2010/wordprocessingShape" mc:Ignorable="w14 w15 w16se wp14">
+<w:numbering xmlns:wpc="http://schemas.microsoft.com/office/word/2010/wordprocessingCanvas" xmlns:cx="http://schemas.microsoft.com/office/drawing/2014/chartex" xmlns:cx1="http://schemas.microsoft.com/office/drawing/2015/9/8/chartex" xmlns:cx2="http://schemas.microsoft.com/office/drawing/2015/10/21/chartex" xmlns:cx3="http://schemas.microsoft.com/office/drawing/2016/5/9/chartex" xmlns:cx4="http://schemas.microsoft.com/office/drawing/2016/5/10/chartex" xmlns:cx5="http://schemas.microsoft.com/office/drawing/2016/5/11/chartex" xmlns:cx6="http://schemas.microsoft.com/office/drawing/2016/5/12/chartex" xmlns:cx7="http://schemas.microsoft.com/office/drawing/2016/5/13/chartex" xmlns:cx8="http://schemas.microsoft.com/office/drawing/2016/5/14/chartex" xmlns:mc="http://schemas.openxmlformats.org/markup-compatibility/2006" xmlns:aink="http://schemas.microsoft.com/office/drawing/2016/ink" xmlns:am3d="http://schemas.microsoft.com/office/drawing/2017/model3d" xmlns:o="urn:schemas-microsoft-com:office:office" xmlns:r="http://schemas.openxmlformats.org/officeDocument/2006/relationships" xmlns:m="http://schemas.openxmlformats.org/officeDocument/2006/math" xmlns:v="urn:schemas-microsoft-com:vml" xmlns:wp14="http://schemas.microsoft.com/office/word/2010/wordprocessingDrawing" xmlns:wp="http://schemas.openxmlformats.org/drawingml/2006/wordprocessingDrawing" xmlns:w10="urn:schemas-microsoft-com:office:word" xmlns:w="http://schemas.openxmlformats.org/wordprocessingml/2006/main" xmlns:w14="http://schemas.microsoft.com/office/word/2010/wordml" xmlns:w15="http://schemas.microsoft.com/office/word/2012/wordml" xmlns:w16cid="http://schemas.microsoft.com/office/word/2016/wordml/cid" xmlns:w16se="http://schemas.microsoft.com/office/word/2015/wordml/symex" xmlns:wpg="http://schemas.microsoft.com/office/word/2010/wordprocessingGroup" xmlns:wpi="http://schemas.microsoft.com/office/word/2010/wordprocessingInk" xmlns:wne="http://schemas.microsoft.com/office/word/2006/wordml" xmlns:wps="http://schemas.microsoft.com/office/word/2010/wordprocessingShape" mc:Ignorable="w14 w15 w16se w16cid wp14">
   <w:abstractNum w:abstractNumId="0" w15:restartNumberingAfterBreak="0">
     <w:nsid w:val="00091664"/>
     <w:multiLevelType w:val="hybridMultilevel"/>
@@ -41312,7 +41291,7 @@
 </file>
 
 <file path=word/styles.xml><?xml version="1.0" encoding="utf-8"?>
-<w:styles xmlns:mc="http://schemas.openxmlformats.org/markup-compatibility/2006" xmlns:r="http://schemas.openxmlformats.org/officeDocument/2006/relationships" xmlns:w="http://schemas.openxmlformats.org/wordprocessingml/2006/main" xmlns:w14="http://schemas.microsoft.com/office/word/2010/wordml" xmlns:w15="http://schemas.microsoft.com/office/word/2012/wordml" xmlns:w16se="http://schemas.microsoft.com/office/word/2015/wordml/symex" mc:Ignorable="w14 w15 w16se">
+<w:styles xmlns:mc="http://schemas.openxmlformats.org/markup-compatibility/2006" xmlns:r="http://schemas.openxmlformats.org/officeDocument/2006/relationships" xmlns:w="http://schemas.openxmlformats.org/wordprocessingml/2006/main" xmlns:w14="http://schemas.microsoft.com/office/word/2010/wordml" xmlns:w15="http://schemas.microsoft.com/office/word/2012/wordml" xmlns:w16cid="http://schemas.microsoft.com/office/word/2016/wordml/cid" xmlns:w16se="http://schemas.microsoft.com/office/word/2015/wordml/symex" mc:Ignorable="w14 w15 w16se w16cid">
   <w:docDefaults>
     <w:rPrDefault>
       <w:rPr>
@@ -41328,7 +41307,7 @@
       </w:pPr>
     </w:pPrDefault>
   </w:docDefaults>
-  <w:latentStyles w:defLockedState="0" w:defUIPriority="99" w:defSemiHidden="0" w:defUnhideWhenUsed="0" w:defQFormat="0" w:count="371">
+  <w:latentStyles w:defLockedState="0" w:defUIPriority="99" w:defSemiHidden="0" w:defUnhideWhenUsed="0" w:defQFormat="0" w:count="376">
     <w:lsdException w:name="Normal" w:uiPriority="0" w:qFormat="1"/>
     <w:lsdException w:name="heading 1" w:uiPriority="9" w:qFormat="1"/>
     <w:lsdException w:name="heading 2" w:semiHidden="1" w:uiPriority="9" w:unhideWhenUsed="1" w:qFormat="1"/>
@@ -41434,7 +41413,6 @@
     <w:lsdException w:name="HTML Sample" w:semiHidden="1" w:unhideWhenUsed="1"/>
     <w:lsdException w:name="HTML Typewriter" w:semiHidden="1" w:unhideWhenUsed="1"/>
     <w:lsdException w:name="HTML Variable" w:semiHidden="1" w:unhideWhenUsed="1"/>
-    <w:lsdException w:name="Normal Table" w:semiHidden="1" w:unhideWhenUsed="1"/>
     <w:lsdException w:name="annotation subject" w:semiHidden="1" w:unhideWhenUsed="1"/>
     <w:lsdException w:name="No List" w:semiHidden="1" w:unhideWhenUsed="1"/>
     <w:lsdException w:name="Outline List 1" w:semiHidden="1" w:unhideWhenUsed="1"/>
@@ -41477,11 +41455,8 @@
     <w:lsdException w:name="Table Contemporary" w:semiHidden="1" w:unhideWhenUsed="1"/>
     <w:lsdException w:name="Table Elegant" w:semiHidden="1" w:unhideWhenUsed="1"/>
     <w:lsdException w:name="Table Professional" w:semiHidden="1" w:unhideWhenUsed="1"/>
-    <w:lsdException w:name="Table Subtle 1" w:semiHidden="1" w:unhideWhenUsed="1"/>
     <w:lsdException w:name="Table Subtle 2" w:semiHidden="1" w:unhideWhenUsed="1"/>
     <w:lsdException w:name="Table Web 1" w:semiHidden="1" w:unhideWhenUsed="1"/>
-    <w:lsdException w:name="Table Web 2" w:semiHidden="1" w:unhideWhenUsed="1"/>
-    <w:lsdException w:name="Table Web 3" w:semiHidden="1" w:unhideWhenUsed="1"/>
     <w:lsdException w:name="Balloon Text" w:semiHidden="1" w:unhideWhenUsed="1"/>
     <w:lsdException w:name="Table Grid" w:uiPriority="59"/>
     <w:lsdException w:name="Table Theme" w:semiHidden="1" w:unhideWhenUsed="1"/>
@@ -41700,6 +41675,11 @@
     <w:lsdException w:name="List Table 5 Dark Accent 6" w:uiPriority="50"/>
     <w:lsdException w:name="List Table 6 Colorful Accent 6" w:uiPriority="51"/>
     <w:lsdException w:name="List Table 7 Colorful Accent 6" w:uiPriority="52"/>
+    <w:lsdException w:name="Mention" w:semiHidden="1" w:unhideWhenUsed="1"/>
+    <w:lsdException w:name="Smart Hyperlink" w:semiHidden="1" w:unhideWhenUsed="1"/>
+    <w:lsdException w:name="Hashtag" w:semiHidden="1" w:unhideWhenUsed="1"/>
+    <w:lsdException w:name="Unresolved Mention" w:semiHidden="1" w:unhideWhenUsed="1"/>
+    <w:lsdException w:name="Smart Link" w:semiHidden="1" w:unhideWhenUsed="1"/>
   </w:latentStyles>
   <w:style w:type="paragraph" w:default="1" w:styleId="Normal">
     <w:name w:val="Normal"/>
@@ -42358,7 +42338,7 @@
 </file>
 
 <file path=customXml/itemProps1.xml><?xml version="1.0" encoding="utf-8"?>
-<ds:datastoreItem xmlns:ds="http://schemas.openxmlformats.org/officeDocument/2006/customXml" ds:itemID="{0758FEA6-B775-4AD5-BD36-E8B9C9911D8B}">
+<ds:datastoreItem xmlns:ds="http://schemas.openxmlformats.org/officeDocument/2006/customXml" ds:itemID="{3B3581DA-C77E-402C-B137-57ABB197D4B5}">
   <ds:schemaRefs>
     <ds:schemaRef ds:uri="http://schemas.openxmlformats.org/officeDocument/2006/bibliography"/>
   </ds:schemaRefs>

</xml_diff>

<commit_message>
class and usecase diagrams update
</commit_message>
<xml_diff>
--- a/RAD/RAD_Group7.docx
+++ b/RAD/RAD_Group7.docx
@@ -1,6 +1,6 @@
 
 <file path=word/document.xml><?xml version="1.0" encoding="utf-8"?>
-<w:document xmlns:wpc="http://schemas.microsoft.com/office/word/2010/wordprocessingCanvas" xmlns:cx="http://schemas.microsoft.com/office/drawing/2014/chartex" xmlns:cx1="http://schemas.microsoft.com/office/drawing/2015/9/8/chartex" xmlns:cx2="http://schemas.microsoft.com/office/drawing/2015/10/21/chartex" xmlns:cx3="http://schemas.microsoft.com/office/drawing/2016/5/9/chartex" xmlns:cx4="http://schemas.microsoft.com/office/drawing/2016/5/10/chartex" xmlns:cx5="http://schemas.microsoft.com/office/drawing/2016/5/11/chartex" xmlns:cx6="http://schemas.microsoft.com/office/drawing/2016/5/12/chartex" xmlns:cx7="http://schemas.microsoft.com/office/drawing/2016/5/13/chartex" xmlns:cx8="http://schemas.microsoft.com/office/drawing/2016/5/14/chartex" xmlns:mc="http://schemas.openxmlformats.org/markup-compatibility/2006" xmlns:aink="http://schemas.microsoft.com/office/drawing/2016/ink" xmlns:am3d="http://schemas.microsoft.com/office/drawing/2017/model3d" xmlns:o="urn:schemas-microsoft-com:office:office" xmlns:r="http://schemas.openxmlformats.org/officeDocument/2006/relationships" xmlns:m="http://schemas.openxmlformats.org/officeDocument/2006/math" xmlns:v="urn:schemas-microsoft-com:vml" xmlns:wp14="http://schemas.microsoft.com/office/word/2010/wordprocessingDrawing" xmlns:wp="http://schemas.openxmlformats.org/drawingml/2006/wordprocessingDrawing" xmlns:w10="urn:schemas-microsoft-com:office:word" xmlns:w="http://schemas.openxmlformats.org/wordprocessingml/2006/main" xmlns:w14="http://schemas.microsoft.com/office/word/2010/wordml" xmlns:w15="http://schemas.microsoft.com/office/word/2012/wordml" xmlns:w16cid="http://schemas.microsoft.com/office/word/2016/wordml/cid" xmlns:w16se="http://schemas.microsoft.com/office/word/2015/wordml/symex" xmlns:wpg="http://schemas.microsoft.com/office/word/2010/wordprocessingGroup" xmlns:wpi="http://schemas.microsoft.com/office/word/2010/wordprocessingInk" xmlns:wne="http://schemas.microsoft.com/office/word/2006/wordml" xmlns:wps="http://schemas.microsoft.com/office/word/2010/wordprocessingShape" mc:Ignorable="w14 w15 w16se w16cid wp14">
+<w:document xmlns:wpc="http://schemas.microsoft.com/office/word/2010/wordprocessingCanvas" xmlns:cx="http://schemas.microsoft.com/office/drawing/2014/chartex" xmlns:mc="http://schemas.openxmlformats.org/markup-compatibility/2006" xmlns:o="urn:schemas-microsoft-com:office:office" xmlns:r="http://schemas.openxmlformats.org/officeDocument/2006/relationships" xmlns:m="http://schemas.openxmlformats.org/officeDocument/2006/math" xmlns:v="urn:schemas-microsoft-com:vml" xmlns:wp14="http://schemas.microsoft.com/office/word/2010/wordprocessingDrawing" xmlns:wp="http://schemas.openxmlformats.org/drawingml/2006/wordprocessingDrawing" xmlns:w10="urn:schemas-microsoft-com:office:word" xmlns:w="http://schemas.openxmlformats.org/wordprocessingml/2006/main" xmlns:w14="http://schemas.microsoft.com/office/word/2010/wordml" xmlns:w15="http://schemas.microsoft.com/office/word/2012/wordml" xmlns:w16se="http://schemas.microsoft.com/office/word/2015/wordml/symex" xmlns:wpg="http://schemas.microsoft.com/office/word/2010/wordprocessingGroup" xmlns:wpi="http://schemas.microsoft.com/office/word/2010/wordprocessingInk" xmlns:wne="http://schemas.microsoft.com/office/word/2006/wordml" xmlns:wps="http://schemas.microsoft.com/office/word/2010/wordprocessingShape" mc:Ignorable="w14 w15 w16se wp14">
   <w:body>
     <w:p>
       <w:pPr>
@@ -303,10 +303,10 @@
             <v:path o:extrusionok="f" gradientshapeok="t" o:connecttype="rect"/>
             <o:lock v:ext="edit" aspectratio="t"/>
           </v:shapetype>
-          <v:shape id="_x0000_i1025" type="#_x0000_t75" style="width:169.2pt;height:63.6pt" o:ole="">
+          <v:shape id="_x0000_i1025" type="#_x0000_t75" style="width:169.5pt;height:63.75pt" o:ole="">
             <v:imagedata r:id="rId8" o:title=""/>
           </v:shape>
-          <o:OLEObject Type="Embed" ProgID="PBrush" ShapeID="_x0000_i1025" DrawAspect="Content" ObjectID="_1635364795" r:id="rId9"/>
+          <o:OLEObject Type="Embed" ProgID="PBrush" ShapeID="_x0000_i1025" DrawAspect="Content" ObjectID="_1635514394" r:id="rId9"/>
         </w:object>
       </w:r>
     </w:p>
@@ -5864,7 +5864,6 @@
                 <w:szCs w:val="18"/>
                 <w:lang w:eastAsia="tr-TR"/>
               </w:rPr>
-              <w:lastRenderedPageBreak/>
               <w:t xml:space="preserve">Scenario </w:t>
             </w:r>
             <w:r>
@@ -7731,6 +7730,7 @@
                 <w:szCs w:val="18"/>
                 <w:lang w:eastAsia="tr-TR"/>
               </w:rPr>
+              <w:lastRenderedPageBreak/>
               <w:t>Flow of events</w:t>
             </w:r>
             <w:r>
@@ -10147,7 +10147,6 @@
                 <w:szCs w:val="18"/>
                 <w:lang w:eastAsia="tr-TR"/>
               </w:rPr>
-              <w:lastRenderedPageBreak/>
               <w:t>He met a form like filter all user according to related searching and he selected one of them.</w:t>
             </w:r>
           </w:p>
@@ -32956,10 +32955,10 @@
           <w:lang w:val="tr-TR" w:eastAsia="tr-TR"/>
         </w:rPr>
         <w:drawing>
-          <wp:inline distT="0" distB="0" distL="0" distR="0" wp14:anchorId="580D1575" wp14:editId="64F41BFD">
-            <wp:extent cx="8466794" cy="5854406"/>
-            <wp:effectExtent l="0" t="8255" r="2540" b="2540"/>
-            <wp:docPr id="4" name="Resim 4"/>
+          <wp:inline distT="0" distB="0" distL="0" distR="0" wp14:anchorId="74495E62" wp14:editId="4FC9032F">
+            <wp:extent cx="6654015" cy="3467100"/>
+            <wp:effectExtent l="0" t="0" r="0" b="0"/>
+            <wp:docPr id="16" name="Resim 16"/>
             <wp:cNvGraphicFramePr>
               <a:graphicFrameLocks xmlns:a="http://schemas.openxmlformats.org/drawingml/2006/main" noChangeAspect="1"/>
             </wp:cNvGraphicFramePr>
@@ -32977,9 +32976,9 @@
                     </a:stretch>
                   </pic:blipFill>
                   <pic:spPr>
-                    <a:xfrm rot="5400000">
+                    <a:xfrm>
                       <a:off x="0" y="0"/>
-                      <a:ext cx="8485359" cy="5867243"/>
+                      <a:ext cx="6659209" cy="3469807"/>
                     </a:xfrm>
                     <a:prstGeom prst="rect">
                       <a:avLst/>
@@ -33008,16 +33007,15 @@
       <w:pPr>
         <w:pStyle w:val="Balk3"/>
       </w:pPr>
-      <w:bookmarkStart w:id="22" w:name="_Toc24319652"/>
       <w:r>
         <w:rPr>
           <w:noProof/>
           <w:lang w:val="tr-TR" w:eastAsia="tr-TR"/>
         </w:rPr>
         <w:drawing>
-          <wp:inline distT="0" distB="0" distL="0" distR="0" wp14:anchorId="4909FBCD" wp14:editId="752A8C7C">
-            <wp:extent cx="8450143" cy="5785453"/>
-            <wp:effectExtent l="0" t="952" r="7302" b="7303"/>
+          <wp:inline distT="0" distB="0" distL="0" distR="0" wp14:anchorId="47E2E343" wp14:editId="375B5999">
+            <wp:extent cx="6115290" cy="4452266"/>
+            <wp:effectExtent l="0" t="0" r="0" b="5715"/>
             <wp:docPr id="1" name="Resim 1"/>
             <wp:cNvGraphicFramePr>
               <a:graphicFrameLocks xmlns:a="http://schemas.openxmlformats.org/drawingml/2006/main" noChangeAspect="1"/>
@@ -33036,9 +33034,9 @@
                     </a:stretch>
                   </pic:blipFill>
                   <pic:spPr>
-                    <a:xfrm rot="5400000">
+                    <a:xfrm>
                       <a:off x="0" y="0"/>
-                      <a:ext cx="8463779" cy="5794789"/>
+                      <a:ext cx="6131172" cy="4463829"/>
                     </a:xfrm>
                     <a:prstGeom prst="rect">
                       <a:avLst/>
@@ -33050,7 +33048,6 @@
           </wp:inline>
         </w:drawing>
       </w:r>
-      <w:bookmarkEnd w:id="22"/>
     </w:p>
     <w:p>
       <w:pPr>
@@ -33061,33 +33058,11 @@
       <w:pPr>
         <w:pStyle w:val="Balk3"/>
       </w:pPr>
-      <w:bookmarkStart w:id="23" w:name="_Toc24319653"/>
+      <w:bookmarkStart w:id="22" w:name="_Toc24319653"/>
       <w:r>
-        <w:lastRenderedPageBreak/>
         <w:t>Dynamic model</w:t>
       </w:r>
-      <w:bookmarkEnd w:id="23"/>
-    </w:p>
-    <w:p>
-      <w:r>
-        <w:t xml:space="preserve">The dynamic model is depicted with sequence diagrams and with state machines. Sequence diagrams represent the interactions among a set of objects during a single use case. State machines represent the behavior of a single object (or a group of very tightly coupled objects). The dynamic model serves to assign responsibilities to individual classes and, in the process, to identify new classes, associations, and attributes to be added to the analysis object model. </w:t>
-      </w:r>
-    </w:p>
-    <w:p>
-      <w:pPr>
-        <w:rPr>
-          <w:b/>
-        </w:rPr>
-      </w:pPr>
-      <w:r>
-        <w:t xml:space="preserve">When working with either the analysis object model or the dynamic model, it is essential to remember that these models </w:t>
-      </w:r>
-      <w:r>
-        <w:rPr>
-          <w:b/>
-        </w:rPr>
-        <w:t>represent user-level concepts, not actual software classes or components.</w:t>
-      </w:r>
+      <w:bookmarkEnd w:id="22"/>
     </w:p>
     <w:p>
       <w:pPr>
@@ -33103,7 +33078,9 @@
           <w:b/>
           <w:noProof/>
           <w:szCs w:val="24"/>
+          <w:lang w:val="tr-TR" w:eastAsia="tr-TR"/>
         </w:rPr>
+        <w:lastRenderedPageBreak/>
         <w:drawing>
           <wp:inline distT="0" distB="0" distL="0" distR="0" wp14:anchorId="695A5882" wp14:editId="24B91DAD">
             <wp:extent cx="7079049" cy="3343664"/>
@@ -33161,6 +33138,7 @@
           <w:b/>
           <w:noProof/>
           <w:szCs w:val="24"/>
+          <w:lang w:val="tr-TR" w:eastAsia="tr-TR"/>
         </w:rPr>
         <w:lastRenderedPageBreak/>
         <w:drawing>
@@ -33229,6 +33207,7 @@
           <w:b/>
           <w:noProof/>
           <w:szCs w:val="24"/>
+          <w:lang w:val="tr-TR" w:eastAsia="tr-TR"/>
         </w:rPr>
         <w:lastRenderedPageBreak/>
         <w:drawing>
@@ -33282,13 +33261,13 @@
           <w:szCs w:val="24"/>
         </w:rPr>
       </w:pPr>
-      <w:bookmarkStart w:id="24" w:name="_GoBack"/>
       <w:r>
         <w:rPr>
           <w:rFonts w:cs="Times New Roman"/>
           <w:b/>
           <w:noProof/>
           <w:szCs w:val="24"/>
+          <w:lang w:val="tr-TR" w:eastAsia="tr-TR"/>
         </w:rPr>
         <w:lastRenderedPageBreak/>
         <w:drawing>
@@ -33333,13 +33312,12 @@
           </wp:inline>
         </w:drawing>
       </w:r>
-      <w:bookmarkEnd w:id="24"/>
     </w:p>
     <w:p>
       <w:pPr>
         <w:pStyle w:val="Balk3"/>
       </w:pPr>
-      <w:bookmarkStart w:id="25" w:name="_Toc24319654"/>
+      <w:bookmarkStart w:id="23" w:name="_Toc24319654"/>
     </w:p>
     <w:p>
       <w:pPr>
@@ -33348,7 +33326,7 @@
       <w:r>
         <w:t>User interface—navigational paths and screen mock-ups</w:t>
       </w:r>
-      <w:bookmarkEnd w:id="25"/>
+      <w:bookmarkEnd w:id="23"/>
     </w:p>
     <w:p>
       <w:r>
@@ -33415,6 +33393,7 @@
           <w:noProof/>
           <w:lang w:val="tr-TR" w:eastAsia="tr-TR"/>
         </w:rPr>
+        <w:lastRenderedPageBreak/>
         <w:drawing>
           <wp:inline distT="0" distB="0" distL="0" distR="0" wp14:anchorId="21F3DA60" wp14:editId="501E1A94">
             <wp:extent cx="4263253" cy="4572000"/>
@@ -33502,6 +33481,7 @@
           <w:noProof/>
           <w:lang w:val="tr-TR" w:eastAsia="tr-TR"/>
         </w:rPr>
+        <w:lastRenderedPageBreak/>
         <w:drawing>
           <wp:inline distT="0" distB="0" distL="0" distR="0" wp14:anchorId="40AED696" wp14:editId="5EB1DFA5">
             <wp:extent cx="5760720" cy="3131185"/>
@@ -33589,6 +33569,7 @@
           <w:noProof/>
           <w:lang w:val="tr-TR" w:eastAsia="tr-TR"/>
         </w:rPr>
+        <w:lastRenderedPageBreak/>
         <w:drawing>
           <wp:inline distT="0" distB="0" distL="0" distR="0" wp14:anchorId="02F2FD9F" wp14:editId="6883A743">
             <wp:extent cx="5760720" cy="3069590"/>
@@ -33674,12 +33655,12 @@
       <w:pPr>
         <w:pStyle w:val="Balk2"/>
       </w:pPr>
-      <w:bookmarkStart w:id="26" w:name="_Toc24319655"/>
+      <w:bookmarkStart w:id="24" w:name="_Toc24319655"/>
       <w:r>
         <w:lastRenderedPageBreak/>
         <w:t>Project Schedule</w:t>
       </w:r>
-      <w:bookmarkEnd w:id="26"/>
+      <w:bookmarkEnd w:id="24"/>
     </w:p>
     <w:p>
       <w:r>
@@ -33688,9 +33669,9 @@
           <w:lang w:val="tr-TR" w:eastAsia="tr-TR"/>
         </w:rPr>
         <w:drawing>
-          <wp:inline distT="0" distB="0" distL="0" distR="0" wp14:anchorId="64999C82" wp14:editId="4EB44F6D">
-            <wp:extent cx="6080445" cy="5252851"/>
-            <wp:effectExtent l="0" t="5397" r="0" b="0"/>
+          <wp:inline distT="0" distB="0" distL="0" distR="0" wp14:anchorId="64999C82" wp14:editId="3881DCE9">
+            <wp:extent cx="5790685" cy="4229100"/>
+            <wp:effectExtent l="0" t="0" r="635" b="0"/>
             <wp:docPr id="2" name="Resim 2"/>
             <wp:cNvGraphicFramePr>
               <a:graphicFrameLocks xmlns:a="http://schemas.openxmlformats.org/drawingml/2006/main" noChangeAspect="1"/>
@@ -33715,9 +33696,9 @@
                     </a:stretch>
                   </pic:blipFill>
                   <pic:spPr>
-                    <a:xfrm rot="5400000">
+                    <a:xfrm>
                       <a:off x="0" y="0"/>
-                      <a:ext cx="6093642" cy="5264252"/>
+                      <a:ext cx="5816905" cy="4248249"/>
                     </a:xfrm>
                     <a:prstGeom prst="rect">
                       <a:avLst/>
@@ -33736,11 +33717,10 @@
           <w:noProof/>
           <w:lang w:val="tr-TR" w:eastAsia="tr-TR"/>
         </w:rPr>
-        <w:lastRenderedPageBreak/>
         <w:drawing>
-          <wp:inline distT="0" distB="0" distL="0" distR="0" wp14:anchorId="64319612" wp14:editId="030AD915">
-            <wp:extent cx="7997317" cy="5934302"/>
-            <wp:effectExtent l="2857" t="0" r="6668" b="6667"/>
+          <wp:inline distT="0" distB="0" distL="0" distR="0" wp14:anchorId="64319612" wp14:editId="5818B197">
+            <wp:extent cx="5789168" cy="4295775"/>
+            <wp:effectExtent l="0" t="0" r="2540" b="0"/>
             <wp:docPr id="3" name="Resim 3"/>
             <wp:cNvGraphicFramePr>
               <a:graphicFrameLocks xmlns:a="http://schemas.openxmlformats.org/drawingml/2006/main" noChangeAspect="1"/>
@@ -33753,7 +33733,7 @@
                     <pic:cNvPicPr/>
                   </pic:nvPicPr>
                   <pic:blipFill>
-                    <a:blip r:embed="rId27">
+                    <a:blip r:embed="rId27" cstate="print">
                       <a:extLst>
                         <a:ext uri="{28A0092B-C50C-407E-A947-70E740481C1C}">
                           <a14:useLocalDpi xmlns:a14="http://schemas.microsoft.com/office/drawing/2010/main" val="0"/>
@@ -33765,9 +33745,9 @@
                     </a:stretch>
                   </pic:blipFill>
                   <pic:spPr>
-                    <a:xfrm rot="5400000">
+                    <a:xfrm>
                       <a:off x="0" y="0"/>
-                      <a:ext cx="8018189" cy="5949790"/>
+                      <a:ext cx="5825473" cy="4322715"/>
                     </a:xfrm>
                     <a:prstGeom prst="rect">
                       <a:avLst/>
@@ -33784,11 +33764,12 @@
       <w:pPr>
         <w:pStyle w:val="Balk1"/>
       </w:pPr>
-      <w:bookmarkStart w:id="27" w:name="_Toc24319656"/>
+      <w:bookmarkStart w:id="25" w:name="_Toc24319656"/>
       <w:r>
+        <w:lastRenderedPageBreak/>
         <w:t>Glossary</w:t>
       </w:r>
-      <w:bookmarkEnd w:id="27"/>
+      <w:bookmarkEnd w:id="25"/>
     </w:p>
     <w:p>
       <w:pPr>
@@ -33934,7 +33915,17 @@
           <w:color w:val="222222"/>
           <w:shd w:val="clear" w:color="auto" w:fill="FFFFFF"/>
         </w:rPr>
-        <w:t> is a Git repository hosting service, but it adds many of its own features. While Git is a command line tool, </w:t>
+        <w:t> is a Git repository hosting service,</w:t>
+      </w:r>
+      <w:bookmarkStart w:id="26" w:name="_GoBack"/>
+      <w:bookmarkEnd w:id="26"/>
+      <w:r>
+        <w:rPr>
+          <w:rFonts w:ascii="Arial" w:hAnsi="Arial" w:cs="Arial"/>
+          <w:color w:val="222222"/>
+          <w:shd w:val="clear" w:color="auto" w:fill="FFFFFF"/>
+        </w:rPr>
+        <w:t xml:space="preserve"> but it adds many of its own features. While Git is a command line tool, </w:t>
       </w:r>
       <w:r>
         <w:rPr>
@@ -35302,11 +35293,11 @@
       <w:pPr>
         <w:pStyle w:val="Balk1"/>
       </w:pPr>
-      <w:bookmarkStart w:id="28" w:name="_Toc24319657"/>
+      <w:bookmarkStart w:id="27" w:name="_Toc24319657"/>
       <w:r>
         <w:t>References</w:t>
       </w:r>
-      <w:bookmarkEnd w:id="28"/>
+      <w:bookmarkEnd w:id="27"/>
     </w:p>
     <w:p>
       <w:pPr>
@@ -35327,7 +35318,7 @@
 </file>
 
 <file path=word/endnotes.xml><?xml version="1.0" encoding="utf-8"?>
-<w:endnotes xmlns:wpc="http://schemas.microsoft.com/office/word/2010/wordprocessingCanvas" xmlns:cx="http://schemas.microsoft.com/office/drawing/2014/chartex" xmlns:cx1="http://schemas.microsoft.com/office/drawing/2015/9/8/chartex" xmlns:cx2="http://schemas.microsoft.com/office/drawing/2015/10/21/chartex" xmlns:cx3="http://schemas.microsoft.com/office/drawing/2016/5/9/chartex" xmlns:cx4="http://schemas.microsoft.com/office/drawing/2016/5/10/chartex" xmlns:cx5="http://schemas.microsoft.com/office/drawing/2016/5/11/chartex" xmlns:cx6="http://schemas.microsoft.com/office/drawing/2016/5/12/chartex" xmlns:cx7="http://schemas.microsoft.com/office/drawing/2016/5/13/chartex" xmlns:cx8="http://schemas.microsoft.com/office/drawing/2016/5/14/chartex" xmlns:mc="http://schemas.openxmlformats.org/markup-compatibility/2006" xmlns:aink="http://schemas.microsoft.com/office/drawing/2016/ink" xmlns:am3d="http://schemas.microsoft.com/office/drawing/2017/model3d" xmlns:o="urn:schemas-microsoft-com:office:office" xmlns:r="http://schemas.openxmlformats.org/officeDocument/2006/relationships" xmlns:m="http://schemas.openxmlformats.org/officeDocument/2006/math" xmlns:v="urn:schemas-microsoft-com:vml" xmlns:wp14="http://schemas.microsoft.com/office/word/2010/wordprocessingDrawing" xmlns:wp="http://schemas.openxmlformats.org/drawingml/2006/wordprocessingDrawing" xmlns:w10="urn:schemas-microsoft-com:office:word" xmlns:w="http://schemas.openxmlformats.org/wordprocessingml/2006/main" xmlns:w14="http://schemas.microsoft.com/office/word/2010/wordml" xmlns:w15="http://schemas.microsoft.com/office/word/2012/wordml" xmlns:w16cid="http://schemas.microsoft.com/office/word/2016/wordml/cid" xmlns:w16se="http://schemas.microsoft.com/office/word/2015/wordml/symex" xmlns:wpg="http://schemas.microsoft.com/office/word/2010/wordprocessingGroup" xmlns:wpi="http://schemas.microsoft.com/office/word/2010/wordprocessingInk" xmlns:wne="http://schemas.microsoft.com/office/word/2006/wordml" xmlns:wps="http://schemas.microsoft.com/office/word/2010/wordprocessingShape" mc:Ignorable="w14 w15 w16se w16cid wp14">
+<w:endnotes xmlns:wpc="http://schemas.microsoft.com/office/word/2010/wordprocessingCanvas" xmlns:cx="http://schemas.microsoft.com/office/drawing/2014/chartex" xmlns:mc="http://schemas.openxmlformats.org/markup-compatibility/2006" xmlns:o="urn:schemas-microsoft-com:office:office" xmlns:r="http://schemas.openxmlformats.org/officeDocument/2006/relationships" xmlns:m="http://schemas.openxmlformats.org/officeDocument/2006/math" xmlns:v="urn:schemas-microsoft-com:vml" xmlns:wp14="http://schemas.microsoft.com/office/word/2010/wordprocessingDrawing" xmlns:wp="http://schemas.openxmlformats.org/drawingml/2006/wordprocessingDrawing" xmlns:w10="urn:schemas-microsoft-com:office:word" xmlns:w="http://schemas.openxmlformats.org/wordprocessingml/2006/main" xmlns:w14="http://schemas.microsoft.com/office/word/2010/wordml" xmlns:w15="http://schemas.microsoft.com/office/word/2012/wordml" xmlns:w16se="http://schemas.microsoft.com/office/word/2015/wordml/symex" xmlns:wpg="http://schemas.microsoft.com/office/word/2010/wordprocessingGroup" xmlns:wpi="http://schemas.microsoft.com/office/word/2010/wordprocessingInk" xmlns:wne="http://schemas.microsoft.com/office/word/2006/wordml" xmlns:wps="http://schemas.microsoft.com/office/word/2010/wordprocessingShape" mc:Ignorable="w14 w15 w16se wp14">
   <w:endnote w:type="separator" w:id="-1">
     <w:p>
       <w:pPr>
@@ -35352,7 +35343,7 @@
 </file>
 
 <file path=word/footer1.xml><?xml version="1.0" encoding="utf-8"?>
-<w:ftr xmlns:wpc="http://schemas.microsoft.com/office/word/2010/wordprocessingCanvas" xmlns:cx="http://schemas.microsoft.com/office/drawing/2014/chartex" xmlns:cx1="http://schemas.microsoft.com/office/drawing/2015/9/8/chartex" xmlns:cx2="http://schemas.microsoft.com/office/drawing/2015/10/21/chartex" xmlns:cx3="http://schemas.microsoft.com/office/drawing/2016/5/9/chartex" xmlns:cx4="http://schemas.microsoft.com/office/drawing/2016/5/10/chartex" xmlns:cx5="http://schemas.microsoft.com/office/drawing/2016/5/11/chartex" xmlns:cx6="http://schemas.microsoft.com/office/drawing/2016/5/12/chartex" xmlns:cx7="http://schemas.microsoft.com/office/drawing/2016/5/13/chartex" xmlns:cx8="http://schemas.microsoft.com/office/drawing/2016/5/14/chartex" xmlns:mc="http://schemas.openxmlformats.org/markup-compatibility/2006" xmlns:aink="http://schemas.microsoft.com/office/drawing/2016/ink" xmlns:am3d="http://schemas.microsoft.com/office/drawing/2017/model3d" xmlns:o="urn:schemas-microsoft-com:office:office" xmlns:r="http://schemas.openxmlformats.org/officeDocument/2006/relationships" xmlns:m="http://schemas.openxmlformats.org/officeDocument/2006/math" xmlns:v="urn:schemas-microsoft-com:vml" xmlns:wp14="http://schemas.microsoft.com/office/word/2010/wordprocessingDrawing" xmlns:wp="http://schemas.openxmlformats.org/drawingml/2006/wordprocessingDrawing" xmlns:w10="urn:schemas-microsoft-com:office:word" xmlns:w="http://schemas.openxmlformats.org/wordprocessingml/2006/main" xmlns:w14="http://schemas.microsoft.com/office/word/2010/wordml" xmlns:w15="http://schemas.microsoft.com/office/word/2012/wordml" xmlns:w16cid="http://schemas.microsoft.com/office/word/2016/wordml/cid" xmlns:w16se="http://schemas.microsoft.com/office/word/2015/wordml/symex" xmlns:wpg="http://schemas.microsoft.com/office/word/2010/wordprocessingGroup" xmlns:wpi="http://schemas.microsoft.com/office/word/2010/wordprocessingInk" xmlns:wne="http://schemas.microsoft.com/office/word/2006/wordml" xmlns:wps="http://schemas.microsoft.com/office/word/2010/wordprocessingShape" mc:Ignorable="w14 w15 w16se w16cid wp14">
+<w:ftr xmlns:wpc="http://schemas.microsoft.com/office/word/2010/wordprocessingCanvas" xmlns:cx="http://schemas.microsoft.com/office/drawing/2014/chartex" xmlns:mc="http://schemas.openxmlformats.org/markup-compatibility/2006" xmlns:o="urn:schemas-microsoft-com:office:office" xmlns:r="http://schemas.openxmlformats.org/officeDocument/2006/relationships" xmlns:m="http://schemas.openxmlformats.org/officeDocument/2006/math" xmlns:v="urn:schemas-microsoft-com:vml" xmlns:wp14="http://schemas.microsoft.com/office/word/2010/wordprocessingDrawing" xmlns:wp="http://schemas.openxmlformats.org/drawingml/2006/wordprocessingDrawing" xmlns:w10="urn:schemas-microsoft-com:office:word" xmlns:w="http://schemas.openxmlformats.org/wordprocessingml/2006/main" xmlns:w14="http://schemas.microsoft.com/office/word/2010/wordml" xmlns:w15="http://schemas.microsoft.com/office/word/2012/wordml" xmlns:w16se="http://schemas.microsoft.com/office/word/2015/wordml/symex" xmlns:wpg="http://schemas.microsoft.com/office/word/2010/wordprocessingGroup" xmlns:wpi="http://schemas.microsoft.com/office/word/2010/wordprocessingInk" xmlns:wne="http://schemas.microsoft.com/office/word/2006/wordml" xmlns:wps="http://schemas.microsoft.com/office/word/2010/wordprocessingShape" mc:Ignorable="w14 w15 w16se wp14">
   <w:p>
     <w:pPr>
       <w:pStyle w:val="AltBilgi"/>
@@ -35363,7 +35354,7 @@
 </file>
 
 <file path=word/footer2.xml><?xml version="1.0" encoding="utf-8"?>
-<w:ftr xmlns:wpc="http://schemas.microsoft.com/office/word/2010/wordprocessingCanvas" xmlns:cx="http://schemas.microsoft.com/office/drawing/2014/chartex" xmlns:cx1="http://schemas.microsoft.com/office/drawing/2015/9/8/chartex" xmlns:cx2="http://schemas.microsoft.com/office/drawing/2015/10/21/chartex" xmlns:cx3="http://schemas.microsoft.com/office/drawing/2016/5/9/chartex" xmlns:cx4="http://schemas.microsoft.com/office/drawing/2016/5/10/chartex" xmlns:cx5="http://schemas.microsoft.com/office/drawing/2016/5/11/chartex" xmlns:cx6="http://schemas.microsoft.com/office/drawing/2016/5/12/chartex" xmlns:cx7="http://schemas.microsoft.com/office/drawing/2016/5/13/chartex" xmlns:cx8="http://schemas.microsoft.com/office/drawing/2016/5/14/chartex" xmlns:mc="http://schemas.openxmlformats.org/markup-compatibility/2006" xmlns:aink="http://schemas.microsoft.com/office/drawing/2016/ink" xmlns:am3d="http://schemas.microsoft.com/office/drawing/2017/model3d" xmlns:o="urn:schemas-microsoft-com:office:office" xmlns:r="http://schemas.openxmlformats.org/officeDocument/2006/relationships" xmlns:m="http://schemas.openxmlformats.org/officeDocument/2006/math" xmlns:v="urn:schemas-microsoft-com:vml" xmlns:wp14="http://schemas.microsoft.com/office/word/2010/wordprocessingDrawing" xmlns:wp="http://schemas.openxmlformats.org/drawingml/2006/wordprocessingDrawing" xmlns:w10="urn:schemas-microsoft-com:office:word" xmlns:w="http://schemas.openxmlformats.org/wordprocessingml/2006/main" xmlns:w14="http://schemas.microsoft.com/office/word/2010/wordml" xmlns:w15="http://schemas.microsoft.com/office/word/2012/wordml" xmlns:w16cid="http://schemas.microsoft.com/office/word/2016/wordml/cid" xmlns:w16se="http://schemas.microsoft.com/office/word/2015/wordml/symex" xmlns:wpg="http://schemas.microsoft.com/office/word/2010/wordprocessingGroup" xmlns:wpi="http://schemas.microsoft.com/office/word/2010/wordprocessingInk" xmlns:wne="http://schemas.microsoft.com/office/word/2006/wordml" xmlns:wps="http://schemas.microsoft.com/office/word/2010/wordprocessingShape" mc:Ignorable="w14 w15 w16se w16cid wp14">
+<w:ftr xmlns:wpc="http://schemas.microsoft.com/office/word/2010/wordprocessingCanvas" xmlns:cx="http://schemas.microsoft.com/office/drawing/2014/chartex" xmlns:mc="http://schemas.openxmlformats.org/markup-compatibility/2006" xmlns:o="urn:schemas-microsoft-com:office:office" xmlns:r="http://schemas.openxmlformats.org/officeDocument/2006/relationships" xmlns:m="http://schemas.openxmlformats.org/officeDocument/2006/math" xmlns:v="urn:schemas-microsoft-com:vml" xmlns:wp14="http://schemas.microsoft.com/office/word/2010/wordprocessingDrawing" xmlns:wp="http://schemas.openxmlformats.org/drawingml/2006/wordprocessingDrawing" xmlns:w10="urn:schemas-microsoft-com:office:word" xmlns:w="http://schemas.openxmlformats.org/wordprocessingml/2006/main" xmlns:w14="http://schemas.microsoft.com/office/word/2010/wordml" xmlns:w15="http://schemas.microsoft.com/office/word/2012/wordml" xmlns:w16se="http://schemas.microsoft.com/office/word/2015/wordml/symex" xmlns:wpg="http://schemas.microsoft.com/office/word/2010/wordprocessingGroup" xmlns:wpi="http://schemas.microsoft.com/office/word/2010/wordprocessingInk" xmlns:wne="http://schemas.microsoft.com/office/word/2006/wordml" xmlns:wps="http://schemas.microsoft.com/office/word/2010/wordprocessingShape" mc:Ignorable="w14 w15 w16se wp14">
   <w:p>
     <w:pPr>
       <w:pStyle w:val="AltBilgi"/>
@@ -35395,7 +35386,7 @@
 </file>
 
 <file path=word/footer3.xml><?xml version="1.0" encoding="utf-8"?>
-<w:ftr xmlns:wpc="http://schemas.microsoft.com/office/word/2010/wordprocessingCanvas" xmlns:cx="http://schemas.microsoft.com/office/drawing/2014/chartex" xmlns:cx1="http://schemas.microsoft.com/office/drawing/2015/9/8/chartex" xmlns:cx2="http://schemas.microsoft.com/office/drawing/2015/10/21/chartex" xmlns:cx3="http://schemas.microsoft.com/office/drawing/2016/5/9/chartex" xmlns:cx4="http://schemas.microsoft.com/office/drawing/2016/5/10/chartex" xmlns:cx5="http://schemas.microsoft.com/office/drawing/2016/5/11/chartex" xmlns:cx6="http://schemas.microsoft.com/office/drawing/2016/5/12/chartex" xmlns:cx7="http://schemas.microsoft.com/office/drawing/2016/5/13/chartex" xmlns:cx8="http://schemas.microsoft.com/office/drawing/2016/5/14/chartex" xmlns:mc="http://schemas.openxmlformats.org/markup-compatibility/2006" xmlns:aink="http://schemas.microsoft.com/office/drawing/2016/ink" xmlns:am3d="http://schemas.microsoft.com/office/drawing/2017/model3d" xmlns:o="urn:schemas-microsoft-com:office:office" xmlns:r="http://schemas.openxmlformats.org/officeDocument/2006/relationships" xmlns:m="http://schemas.openxmlformats.org/officeDocument/2006/math" xmlns:v="urn:schemas-microsoft-com:vml" xmlns:wp14="http://schemas.microsoft.com/office/word/2010/wordprocessingDrawing" xmlns:wp="http://schemas.openxmlformats.org/drawingml/2006/wordprocessingDrawing" xmlns:w10="urn:schemas-microsoft-com:office:word" xmlns:w="http://schemas.openxmlformats.org/wordprocessingml/2006/main" xmlns:w14="http://schemas.microsoft.com/office/word/2010/wordml" xmlns:w15="http://schemas.microsoft.com/office/word/2012/wordml" xmlns:w16cid="http://schemas.microsoft.com/office/word/2016/wordml/cid" xmlns:w16se="http://schemas.microsoft.com/office/word/2015/wordml/symex" xmlns:wpg="http://schemas.microsoft.com/office/word/2010/wordprocessingGroup" xmlns:wpi="http://schemas.microsoft.com/office/word/2010/wordprocessingInk" xmlns:wne="http://schemas.microsoft.com/office/word/2006/wordml" xmlns:wps="http://schemas.microsoft.com/office/word/2010/wordprocessingShape" mc:Ignorable="w14 w15 w16se w16cid wp14">
+<w:ftr xmlns:wpc="http://schemas.microsoft.com/office/word/2010/wordprocessingCanvas" xmlns:cx="http://schemas.microsoft.com/office/drawing/2014/chartex" xmlns:mc="http://schemas.openxmlformats.org/markup-compatibility/2006" xmlns:o="urn:schemas-microsoft-com:office:office" xmlns:r="http://schemas.openxmlformats.org/officeDocument/2006/relationships" xmlns:m="http://schemas.openxmlformats.org/officeDocument/2006/math" xmlns:v="urn:schemas-microsoft-com:vml" xmlns:wp14="http://schemas.microsoft.com/office/word/2010/wordprocessingDrawing" xmlns:wp="http://schemas.openxmlformats.org/drawingml/2006/wordprocessingDrawing" xmlns:w10="urn:schemas-microsoft-com:office:word" xmlns:w="http://schemas.openxmlformats.org/wordprocessingml/2006/main" xmlns:w14="http://schemas.microsoft.com/office/word/2010/wordml" xmlns:w15="http://schemas.microsoft.com/office/word/2012/wordml" xmlns:w16se="http://schemas.microsoft.com/office/word/2015/wordml/symex" xmlns:wpg="http://schemas.microsoft.com/office/word/2010/wordprocessingGroup" xmlns:wpi="http://schemas.microsoft.com/office/word/2010/wordprocessingInk" xmlns:wne="http://schemas.microsoft.com/office/word/2006/wordml" xmlns:wps="http://schemas.microsoft.com/office/word/2010/wordprocessingShape" mc:Ignorable="w14 w15 w16se wp14">
   <w:p>
     <w:pPr>
       <w:pStyle w:val="AltBilgi"/>
@@ -35414,7 +35405,7 @@
       <w:rPr>
         <w:noProof/>
       </w:rPr>
-      <w:t>22</w:t>
+      <w:t>32</w:t>
     </w:r>
     <w:r>
       <w:rPr>
@@ -35427,7 +35418,7 @@
 </file>
 
 <file path=word/footer4.xml><?xml version="1.0" encoding="utf-8"?>
-<w:ftr xmlns:wpc="http://schemas.microsoft.com/office/word/2010/wordprocessingCanvas" xmlns:cx="http://schemas.microsoft.com/office/drawing/2014/chartex" xmlns:cx1="http://schemas.microsoft.com/office/drawing/2015/9/8/chartex" xmlns:cx2="http://schemas.microsoft.com/office/drawing/2015/10/21/chartex" xmlns:cx3="http://schemas.microsoft.com/office/drawing/2016/5/9/chartex" xmlns:cx4="http://schemas.microsoft.com/office/drawing/2016/5/10/chartex" xmlns:cx5="http://schemas.microsoft.com/office/drawing/2016/5/11/chartex" xmlns:cx6="http://schemas.microsoft.com/office/drawing/2016/5/12/chartex" xmlns:cx7="http://schemas.microsoft.com/office/drawing/2016/5/13/chartex" xmlns:cx8="http://schemas.microsoft.com/office/drawing/2016/5/14/chartex" xmlns:mc="http://schemas.openxmlformats.org/markup-compatibility/2006" xmlns:aink="http://schemas.microsoft.com/office/drawing/2016/ink" xmlns:am3d="http://schemas.microsoft.com/office/drawing/2017/model3d" xmlns:o="urn:schemas-microsoft-com:office:office" xmlns:r="http://schemas.openxmlformats.org/officeDocument/2006/relationships" xmlns:m="http://schemas.openxmlformats.org/officeDocument/2006/math" xmlns:v="urn:schemas-microsoft-com:vml" xmlns:wp14="http://schemas.microsoft.com/office/word/2010/wordprocessingDrawing" xmlns:wp="http://schemas.openxmlformats.org/drawingml/2006/wordprocessingDrawing" xmlns:w10="urn:schemas-microsoft-com:office:word" xmlns:w="http://schemas.openxmlformats.org/wordprocessingml/2006/main" xmlns:w14="http://schemas.microsoft.com/office/word/2010/wordml" xmlns:w15="http://schemas.microsoft.com/office/word/2012/wordml" xmlns:w16cid="http://schemas.microsoft.com/office/word/2016/wordml/cid" xmlns:w16se="http://schemas.microsoft.com/office/word/2015/wordml/symex" xmlns:wpg="http://schemas.microsoft.com/office/word/2010/wordprocessingGroup" xmlns:wpi="http://schemas.microsoft.com/office/word/2010/wordprocessingInk" xmlns:wne="http://schemas.microsoft.com/office/word/2006/wordml" xmlns:wps="http://schemas.microsoft.com/office/word/2010/wordprocessingShape" mc:Ignorable="w14 w15 w16se w16cid wp14">
+<w:ftr xmlns:wpc="http://schemas.microsoft.com/office/word/2010/wordprocessingCanvas" xmlns:cx="http://schemas.microsoft.com/office/drawing/2014/chartex" xmlns:mc="http://schemas.openxmlformats.org/markup-compatibility/2006" xmlns:o="urn:schemas-microsoft-com:office:office" xmlns:r="http://schemas.openxmlformats.org/officeDocument/2006/relationships" xmlns:m="http://schemas.openxmlformats.org/officeDocument/2006/math" xmlns:v="urn:schemas-microsoft-com:vml" xmlns:wp14="http://schemas.microsoft.com/office/word/2010/wordprocessingDrawing" xmlns:wp="http://schemas.openxmlformats.org/drawingml/2006/wordprocessingDrawing" xmlns:w10="urn:schemas-microsoft-com:office:word" xmlns:w="http://schemas.openxmlformats.org/wordprocessingml/2006/main" xmlns:w14="http://schemas.microsoft.com/office/word/2010/wordml" xmlns:w15="http://schemas.microsoft.com/office/word/2012/wordml" xmlns:w16se="http://schemas.microsoft.com/office/word/2015/wordml/symex" xmlns:wpg="http://schemas.microsoft.com/office/word/2010/wordprocessingGroup" xmlns:wpi="http://schemas.microsoft.com/office/word/2010/wordprocessingInk" xmlns:wne="http://schemas.microsoft.com/office/word/2006/wordml" xmlns:wps="http://schemas.microsoft.com/office/word/2010/wordprocessingShape" mc:Ignorable="w14 w15 w16se wp14">
   <w:p>
     <w:pPr>
       <w:pStyle w:val="AltBilgi"/>
@@ -35437,7 +35428,7 @@
 </file>
 
 <file path=word/footnotes.xml><?xml version="1.0" encoding="utf-8"?>
-<w:footnotes xmlns:wpc="http://schemas.microsoft.com/office/word/2010/wordprocessingCanvas" xmlns:cx="http://schemas.microsoft.com/office/drawing/2014/chartex" xmlns:cx1="http://schemas.microsoft.com/office/drawing/2015/9/8/chartex" xmlns:cx2="http://schemas.microsoft.com/office/drawing/2015/10/21/chartex" xmlns:cx3="http://schemas.microsoft.com/office/drawing/2016/5/9/chartex" xmlns:cx4="http://schemas.microsoft.com/office/drawing/2016/5/10/chartex" xmlns:cx5="http://schemas.microsoft.com/office/drawing/2016/5/11/chartex" xmlns:cx6="http://schemas.microsoft.com/office/drawing/2016/5/12/chartex" xmlns:cx7="http://schemas.microsoft.com/office/drawing/2016/5/13/chartex" xmlns:cx8="http://schemas.microsoft.com/office/drawing/2016/5/14/chartex" xmlns:mc="http://schemas.openxmlformats.org/markup-compatibility/2006" xmlns:aink="http://schemas.microsoft.com/office/drawing/2016/ink" xmlns:am3d="http://schemas.microsoft.com/office/drawing/2017/model3d" xmlns:o="urn:schemas-microsoft-com:office:office" xmlns:r="http://schemas.openxmlformats.org/officeDocument/2006/relationships" xmlns:m="http://schemas.openxmlformats.org/officeDocument/2006/math" xmlns:v="urn:schemas-microsoft-com:vml" xmlns:wp14="http://schemas.microsoft.com/office/word/2010/wordprocessingDrawing" xmlns:wp="http://schemas.openxmlformats.org/drawingml/2006/wordprocessingDrawing" xmlns:w10="urn:schemas-microsoft-com:office:word" xmlns:w="http://schemas.openxmlformats.org/wordprocessingml/2006/main" xmlns:w14="http://schemas.microsoft.com/office/word/2010/wordml" xmlns:w15="http://schemas.microsoft.com/office/word/2012/wordml" xmlns:w16cid="http://schemas.microsoft.com/office/word/2016/wordml/cid" xmlns:w16se="http://schemas.microsoft.com/office/word/2015/wordml/symex" xmlns:wpg="http://schemas.microsoft.com/office/word/2010/wordprocessingGroup" xmlns:wpi="http://schemas.microsoft.com/office/word/2010/wordprocessingInk" xmlns:wne="http://schemas.microsoft.com/office/word/2006/wordml" xmlns:wps="http://schemas.microsoft.com/office/word/2010/wordprocessingShape" mc:Ignorable="w14 w15 w16se w16cid wp14">
+<w:footnotes xmlns:wpc="http://schemas.microsoft.com/office/word/2010/wordprocessingCanvas" xmlns:cx="http://schemas.microsoft.com/office/drawing/2014/chartex" xmlns:mc="http://schemas.openxmlformats.org/markup-compatibility/2006" xmlns:o="urn:schemas-microsoft-com:office:office" xmlns:r="http://schemas.openxmlformats.org/officeDocument/2006/relationships" xmlns:m="http://schemas.openxmlformats.org/officeDocument/2006/math" xmlns:v="urn:schemas-microsoft-com:vml" xmlns:wp14="http://schemas.microsoft.com/office/word/2010/wordprocessingDrawing" xmlns:wp="http://schemas.openxmlformats.org/drawingml/2006/wordprocessingDrawing" xmlns:w10="urn:schemas-microsoft-com:office:word" xmlns:w="http://schemas.openxmlformats.org/wordprocessingml/2006/main" xmlns:w14="http://schemas.microsoft.com/office/word/2010/wordml" xmlns:w15="http://schemas.microsoft.com/office/word/2012/wordml" xmlns:w16se="http://schemas.microsoft.com/office/word/2015/wordml/symex" xmlns:wpg="http://schemas.microsoft.com/office/word/2010/wordprocessingGroup" xmlns:wpi="http://schemas.microsoft.com/office/word/2010/wordprocessingInk" xmlns:wne="http://schemas.microsoft.com/office/word/2006/wordml" xmlns:wps="http://schemas.microsoft.com/office/word/2010/wordprocessingShape" mc:Ignorable="w14 w15 w16se wp14">
   <w:footnote w:type="separator" w:id="-1">
     <w:p>
       <w:pPr>
@@ -35462,20 +35453,26 @@
 </file>
 
 <file path=word/header1.xml><?xml version="1.0" encoding="utf-8"?>
-<w:hdr xmlns:wpc="http://schemas.microsoft.com/office/word/2010/wordprocessingCanvas" xmlns:cx="http://schemas.microsoft.com/office/drawing/2014/chartex" xmlns:cx1="http://schemas.microsoft.com/office/drawing/2015/9/8/chartex" xmlns:cx2="http://schemas.microsoft.com/office/drawing/2015/10/21/chartex" xmlns:cx3="http://schemas.microsoft.com/office/drawing/2016/5/9/chartex" xmlns:cx4="http://schemas.microsoft.com/office/drawing/2016/5/10/chartex" xmlns:cx5="http://schemas.microsoft.com/office/drawing/2016/5/11/chartex" xmlns:cx6="http://schemas.microsoft.com/office/drawing/2016/5/12/chartex" xmlns:cx7="http://schemas.microsoft.com/office/drawing/2016/5/13/chartex" xmlns:cx8="http://schemas.microsoft.com/office/drawing/2016/5/14/chartex" xmlns:mc="http://schemas.openxmlformats.org/markup-compatibility/2006" xmlns:aink="http://schemas.microsoft.com/office/drawing/2016/ink" xmlns:am3d="http://schemas.microsoft.com/office/drawing/2017/model3d" xmlns:o="urn:schemas-microsoft-com:office:office" xmlns:r="http://schemas.openxmlformats.org/officeDocument/2006/relationships" xmlns:m="http://schemas.openxmlformats.org/officeDocument/2006/math" xmlns:v="urn:schemas-microsoft-com:vml" xmlns:wp14="http://schemas.microsoft.com/office/word/2010/wordprocessingDrawing" xmlns:wp="http://schemas.openxmlformats.org/drawingml/2006/wordprocessingDrawing" xmlns:w10="urn:schemas-microsoft-com:office:word" xmlns:w="http://schemas.openxmlformats.org/wordprocessingml/2006/main" xmlns:w14="http://schemas.microsoft.com/office/word/2010/wordml" xmlns:w15="http://schemas.microsoft.com/office/word/2012/wordml" xmlns:w16cid="http://schemas.microsoft.com/office/word/2016/wordml/cid" xmlns:w16se="http://schemas.microsoft.com/office/word/2015/wordml/symex" xmlns:wpg="http://schemas.microsoft.com/office/word/2010/wordprocessingGroup" xmlns:wpi="http://schemas.microsoft.com/office/word/2010/wordprocessingInk" xmlns:wne="http://schemas.microsoft.com/office/word/2006/wordml" xmlns:wps="http://schemas.microsoft.com/office/word/2010/wordprocessingShape" mc:Ignorable="w14 w15 w16se w16cid wp14">
+<w:hdr xmlns:wpc="http://schemas.microsoft.com/office/word/2010/wordprocessingCanvas" xmlns:cx="http://schemas.microsoft.com/office/drawing/2014/chartex" xmlns:mc="http://schemas.openxmlformats.org/markup-compatibility/2006" xmlns:o="urn:schemas-microsoft-com:office:office" xmlns:r="http://schemas.openxmlformats.org/officeDocument/2006/relationships" xmlns:m="http://schemas.openxmlformats.org/officeDocument/2006/math" xmlns:v="urn:schemas-microsoft-com:vml" xmlns:wp14="http://schemas.microsoft.com/office/word/2010/wordprocessingDrawing" xmlns:wp="http://schemas.openxmlformats.org/drawingml/2006/wordprocessingDrawing" xmlns:w10="urn:schemas-microsoft-com:office:word" xmlns:w="http://schemas.openxmlformats.org/wordprocessingml/2006/main" xmlns:w14="http://schemas.microsoft.com/office/word/2010/wordml" xmlns:w15="http://schemas.microsoft.com/office/word/2012/wordml" xmlns:w16se="http://schemas.microsoft.com/office/word/2015/wordml/symex" xmlns:wpg="http://schemas.microsoft.com/office/word/2010/wordprocessingGroup" xmlns:wpi="http://schemas.microsoft.com/office/word/2010/wordprocessingInk" xmlns:wne="http://schemas.microsoft.com/office/word/2006/wordml" xmlns:wps="http://schemas.microsoft.com/office/word/2010/wordprocessingShape" mc:Ignorable="w14 w15 w16se wp14">
   <w:p>
     <w:pPr>
       <w:pStyle w:val="stBilgi"/>
     </w:pPr>
     <w:r>
-      <w:t>&lt;Project Name&gt;</w:t>
+      <w:t>&lt;</w:t>
+    </w:r>
+    <w:r>
+      <w:t>Survey4All</w:t>
+    </w:r>
+    <w:r>
+      <w:t>&gt;</w:t>
     </w:r>
   </w:p>
 </w:hdr>
 </file>
 
 <file path=word/numbering.xml><?xml version="1.0" encoding="utf-8"?>
-<w:numbering xmlns:wpc="http://schemas.microsoft.com/office/word/2010/wordprocessingCanvas" xmlns:cx="http://schemas.microsoft.com/office/drawing/2014/chartex" xmlns:cx1="http://schemas.microsoft.com/office/drawing/2015/9/8/chartex" xmlns:cx2="http://schemas.microsoft.com/office/drawing/2015/10/21/chartex" xmlns:cx3="http://schemas.microsoft.com/office/drawing/2016/5/9/chartex" xmlns:cx4="http://schemas.microsoft.com/office/drawing/2016/5/10/chartex" xmlns:cx5="http://schemas.microsoft.com/office/drawing/2016/5/11/chartex" xmlns:cx6="http://schemas.microsoft.com/office/drawing/2016/5/12/chartex" xmlns:cx7="http://schemas.microsoft.com/office/drawing/2016/5/13/chartex" xmlns:cx8="http://schemas.microsoft.com/office/drawing/2016/5/14/chartex" xmlns:mc="http://schemas.openxmlformats.org/markup-compatibility/2006" xmlns:aink="http://schemas.microsoft.com/office/drawing/2016/ink" xmlns:am3d="http://schemas.microsoft.com/office/drawing/2017/model3d" xmlns:o="urn:schemas-microsoft-com:office:office" xmlns:r="http://schemas.openxmlformats.org/officeDocument/2006/relationships" xmlns:m="http://schemas.openxmlformats.org/officeDocument/2006/math" xmlns:v="urn:schemas-microsoft-com:vml" xmlns:wp14="http://schemas.microsoft.com/office/word/2010/wordprocessingDrawing" xmlns:wp="http://schemas.openxmlformats.org/drawingml/2006/wordprocessingDrawing" xmlns:w10="urn:schemas-microsoft-com:office:word" xmlns:w="http://schemas.openxmlformats.org/wordprocessingml/2006/main" xmlns:w14="http://schemas.microsoft.com/office/word/2010/wordml" xmlns:w15="http://schemas.microsoft.com/office/word/2012/wordml" xmlns:w16cid="http://schemas.microsoft.com/office/word/2016/wordml/cid" xmlns:w16se="http://schemas.microsoft.com/office/word/2015/wordml/symex" xmlns:wpg="http://schemas.microsoft.com/office/word/2010/wordprocessingGroup" xmlns:wpi="http://schemas.microsoft.com/office/word/2010/wordprocessingInk" xmlns:wne="http://schemas.microsoft.com/office/word/2006/wordml" xmlns:wps="http://schemas.microsoft.com/office/word/2010/wordprocessingShape" mc:Ignorable="w14 w15 w16se w16cid wp14">
+<w:numbering xmlns:wpc="http://schemas.microsoft.com/office/word/2010/wordprocessingCanvas" xmlns:cx="http://schemas.microsoft.com/office/drawing/2014/chartex" xmlns:mc="http://schemas.openxmlformats.org/markup-compatibility/2006" xmlns:o="urn:schemas-microsoft-com:office:office" xmlns:r="http://schemas.openxmlformats.org/officeDocument/2006/relationships" xmlns:m="http://schemas.openxmlformats.org/officeDocument/2006/math" xmlns:v="urn:schemas-microsoft-com:vml" xmlns:wp14="http://schemas.microsoft.com/office/word/2010/wordprocessingDrawing" xmlns:wp="http://schemas.openxmlformats.org/drawingml/2006/wordprocessingDrawing" xmlns:w10="urn:schemas-microsoft-com:office:word" xmlns:w="http://schemas.openxmlformats.org/wordprocessingml/2006/main" xmlns:w14="http://schemas.microsoft.com/office/word/2010/wordml" xmlns:w15="http://schemas.microsoft.com/office/word/2012/wordml" xmlns:w16se="http://schemas.microsoft.com/office/word/2015/wordml/symex" xmlns:wpg="http://schemas.microsoft.com/office/word/2010/wordprocessingGroup" xmlns:wpi="http://schemas.microsoft.com/office/word/2010/wordprocessingInk" xmlns:wne="http://schemas.microsoft.com/office/word/2006/wordml" xmlns:wps="http://schemas.microsoft.com/office/word/2010/wordprocessingShape" mc:Ignorable="w14 w15 w16se wp14">
   <w:abstractNum w:abstractNumId="0" w15:restartNumberingAfterBreak="0">
     <w:nsid w:val="00091664"/>
     <w:multiLevelType w:val="hybridMultilevel"/>
@@ -41291,7 +41288,7 @@
 </file>
 
 <file path=word/styles.xml><?xml version="1.0" encoding="utf-8"?>
-<w:styles xmlns:mc="http://schemas.openxmlformats.org/markup-compatibility/2006" xmlns:r="http://schemas.openxmlformats.org/officeDocument/2006/relationships" xmlns:w="http://schemas.openxmlformats.org/wordprocessingml/2006/main" xmlns:w14="http://schemas.microsoft.com/office/word/2010/wordml" xmlns:w15="http://schemas.microsoft.com/office/word/2012/wordml" xmlns:w16cid="http://schemas.microsoft.com/office/word/2016/wordml/cid" xmlns:w16se="http://schemas.microsoft.com/office/word/2015/wordml/symex" mc:Ignorable="w14 w15 w16se w16cid">
+<w:styles xmlns:mc="http://schemas.openxmlformats.org/markup-compatibility/2006" xmlns:r="http://schemas.openxmlformats.org/officeDocument/2006/relationships" xmlns:w="http://schemas.openxmlformats.org/wordprocessingml/2006/main" xmlns:w14="http://schemas.microsoft.com/office/word/2010/wordml" xmlns:w15="http://schemas.microsoft.com/office/word/2012/wordml" xmlns:w16se="http://schemas.microsoft.com/office/word/2015/wordml/symex" mc:Ignorable="w14 w15 w16se">
   <w:docDefaults>
     <w:rPrDefault>
       <w:rPr>
@@ -41307,7 +41304,7 @@
       </w:pPr>
     </w:pPrDefault>
   </w:docDefaults>
-  <w:latentStyles w:defLockedState="0" w:defUIPriority="99" w:defSemiHidden="0" w:defUnhideWhenUsed="0" w:defQFormat="0" w:count="376">
+  <w:latentStyles w:defLockedState="0" w:defUIPriority="99" w:defSemiHidden="0" w:defUnhideWhenUsed="0" w:defQFormat="0" w:count="371">
     <w:lsdException w:name="Normal" w:uiPriority="0" w:qFormat="1"/>
     <w:lsdException w:name="heading 1" w:uiPriority="9" w:qFormat="1"/>
     <w:lsdException w:name="heading 2" w:semiHidden="1" w:uiPriority="9" w:unhideWhenUsed="1" w:qFormat="1"/>
@@ -41413,6 +41410,7 @@
     <w:lsdException w:name="HTML Sample" w:semiHidden="1" w:unhideWhenUsed="1"/>
     <w:lsdException w:name="HTML Typewriter" w:semiHidden="1" w:unhideWhenUsed="1"/>
     <w:lsdException w:name="HTML Variable" w:semiHidden="1" w:unhideWhenUsed="1"/>
+    <w:lsdException w:name="Normal Table" w:semiHidden="1" w:unhideWhenUsed="1"/>
     <w:lsdException w:name="annotation subject" w:semiHidden="1" w:unhideWhenUsed="1"/>
     <w:lsdException w:name="No List" w:semiHidden="1" w:unhideWhenUsed="1"/>
     <w:lsdException w:name="Outline List 1" w:semiHidden="1" w:unhideWhenUsed="1"/>
@@ -41455,8 +41453,11 @@
     <w:lsdException w:name="Table Contemporary" w:semiHidden="1" w:unhideWhenUsed="1"/>
     <w:lsdException w:name="Table Elegant" w:semiHidden="1" w:unhideWhenUsed="1"/>
     <w:lsdException w:name="Table Professional" w:semiHidden="1" w:unhideWhenUsed="1"/>
+    <w:lsdException w:name="Table Subtle 1" w:semiHidden="1" w:unhideWhenUsed="1"/>
     <w:lsdException w:name="Table Subtle 2" w:semiHidden="1" w:unhideWhenUsed="1"/>
     <w:lsdException w:name="Table Web 1" w:semiHidden="1" w:unhideWhenUsed="1"/>
+    <w:lsdException w:name="Table Web 2" w:semiHidden="1" w:unhideWhenUsed="1"/>
+    <w:lsdException w:name="Table Web 3" w:semiHidden="1" w:unhideWhenUsed="1"/>
     <w:lsdException w:name="Balloon Text" w:semiHidden="1" w:unhideWhenUsed="1"/>
     <w:lsdException w:name="Table Grid" w:uiPriority="59"/>
     <w:lsdException w:name="Table Theme" w:semiHidden="1" w:unhideWhenUsed="1"/>
@@ -41675,11 +41676,6 @@
     <w:lsdException w:name="List Table 5 Dark Accent 6" w:uiPriority="50"/>
     <w:lsdException w:name="List Table 6 Colorful Accent 6" w:uiPriority="51"/>
     <w:lsdException w:name="List Table 7 Colorful Accent 6" w:uiPriority="52"/>
-    <w:lsdException w:name="Mention" w:semiHidden="1" w:unhideWhenUsed="1"/>
-    <w:lsdException w:name="Smart Hyperlink" w:semiHidden="1" w:unhideWhenUsed="1"/>
-    <w:lsdException w:name="Hashtag" w:semiHidden="1" w:unhideWhenUsed="1"/>
-    <w:lsdException w:name="Unresolved Mention" w:semiHidden="1" w:unhideWhenUsed="1"/>
-    <w:lsdException w:name="Smart Link" w:semiHidden="1" w:unhideWhenUsed="1"/>
   </w:latentStyles>
   <w:style w:type="paragraph" w:default="1" w:styleId="Normal">
     <w:name w:val="Normal"/>
@@ -42338,7 +42334,7 @@
 </file>
 
 <file path=customXml/itemProps1.xml><?xml version="1.0" encoding="utf-8"?>
-<ds:datastoreItem xmlns:ds="http://schemas.openxmlformats.org/officeDocument/2006/customXml" ds:itemID="{3B3581DA-C77E-402C-B137-57ABB197D4B5}">
+<ds:datastoreItem xmlns:ds="http://schemas.openxmlformats.org/officeDocument/2006/customXml" ds:itemID="{E60A587C-4287-4B35-AC3B-A9EF73499A76}">
   <ds:schemaRefs>
     <ds:schemaRef ds:uri="http://schemas.openxmlformats.org/officeDocument/2006/bibliography"/>
   </ds:schemaRefs>

</xml_diff>

<commit_message>
sequence and rad update
</commit_message>
<xml_diff>
--- a/RAD/RAD_Group7.docx
+++ b/RAD/RAD_Group7.docx
@@ -306,7 +306,7 @@
           <v:shape id="_x0000_i1025" type="#_x0000_t75" style="width:169.5pt;height:63.75pt" o:ole="">
             <v:imagedata r:id="rId8" o:title=""/>
           </v:shape>
-          <o:OLEObject Type="Embed" ProgID="PBrush" ShapeID="_x0000_i1025" DrawAspect="Content" ObjectID="_1635514394" r:id="rId9"/>
+          <o:OLEObject Type="Embed" ProgID="PBrush" ShapeID="_x0000_i1025" DrawAspect="Content" ObjectID="_1635515853" r:id="rId9"/>
         </w:object>
       </w:r>
     </w:p>
@@ -33076,15 +33076,31 @@
         <w:rPr>
           <w:rFonts w:cs="Times New Roman"/>
           <w:b/>
+          <w:szCs w:val="24"/>
+        </w:rPr>
+        <w:t>Login</w:t>
+      </w:r>
+    </w:p>
+    <w:p>
+      <w:pPr>
+        <w:rPr>
+          <w:rFonts w:cs="Times New Roman"/>
+          <w:b/>
+          <w:szCs w:val="24"/>
+        </w:rPr>
+      </w:pPr>
+      <w:r>
+        <w:rPr>
+          <w:rFonts w:cs="Times New Roman"/>
+          <w:b/>
           <w:noProof/>
           <w:szCs w:val="24"/>
           <w:lang w:val="tr-TR" w:eastAsia="tr-TR"/>
         </w:rPr>
-        <w:lastRenderedPageBreak/>
         <w:drawing>
-          <wp:inline distT="0" distB="0" distL="0" distR="0" wp14:anchorId="695A5882" wp14:editId="24B91DAD">
-            <wp:extent cx="7079049" cy="3343664"/>
-            <wp:effectExtent l="952" t="0" r="8573" b="8572"/>
+          <wp:inline distT="0" distB="0" distL="0" distR="0" wp14:anchorId="695A5882" wp14:editId="71420424">
+            <wp:extent cx="5839976" cy="2758409"/>
+            <wp:effectExtent l="0" t="0" r="0" b="4445"/>
             <wp:docPr id="12" name="Resim 12"/>
             <wp:cNvGraphicFramePr>
               <a:graphicFrameLocks xmlns:a="http://schemas.openxmlformats.org/drawingml/2006/main" noChangeAspect="1"/>
@@ -33109,9 +33125,9 @@
                     </a:stretch>
                   </pic:blipFill>
                   <pic:spPr>
-                    <a:xfrm rot="5400000">
+                    <a:xfrm>
                       <a:off x="0" y="0"/>
-                      <a:ext cx="7095836" cy="3351593"/>
+                      <a:ext cx="5874680" cy="2774801"/>
                     </a:xfrm>
                     <a:prstGeom prst="rect">
                       <a:avLst/>
@@ -33132,6 +33148,61 @@
           <w:szCs w:val="24"/>
         </w:rPr>
       </w:pPr>
+    </w:p>
+    <w:p>
+      <w:pPr>
+        <w:rPr>
+          <w:rFonts w:cs="Times New Roman"/>
+          <w:b/>
+          <w:szCs w:val="24"/>
+        </w:rPr>
+      </w:pPr>
+    </w:p>
+    <w:p>
+      <w:pPr>
+        <w:rPr>
+          <w:rFonts w:cs="Times New Roman"/>
+          <w:b/>
+          <w:szCs w:val="24"/>
+        </w:rPr>
+      </w:pPr>
+    </w:p>
+    <w:p>
+      <w:pPr>
+        <w:rPr>
+          <w:rFonts w:cs="Times New Roman"/>
+          <w:b/>
+          <w:szCs w:val="24"/>
+        </w:rPr>
+      </w:pPr>
+      <w:r>
+        <w:rPr>
+          <w:rFonts w:cs="Times New Roman"/>
+          <w:b/>
+          <w:szCs w:val="24"/>
+        </w:rPr>
+        <w:lastRenderedPageBreak/>
+        <w:t xml:space="preserve">Search </w:t>
+      </w:r>
+      <w:bookmarkStart w:id="23" w:name="_GoBack"/>
+      <w:bookmarkEnd w:id="23"/>
+      <w:r>
+        <w:rPr>
+          <w:rFonts w:cs="Times New Roman"/>
+          <w:b/>
+          <w:szCs w:val="24"/>
+        </w:rPr>
+        <w:t>User</w:t>
+      </w:r>
+    </w:p>
+    <w:p>
+      <w:pPr>
+        <w:rPr>
+          <w:rFonts w:cs="Times New Roman"/>
+          <w:b/>
+          <w:szCs w:val="24"/>
+        </w:rPr>
+      </w:pPr>
       <w:r>
         <w:rPr>
           <w:rFonts w:cs="Times New Roman"/>
@@ -33140,11 +33211,10 @@
           <w:szCs w:val="24"/>
           <w:lang w:val="tr-TR" w:eastAsia="tr-TR"/>
         </w:rPr>
-        <w:lastRenderedPageBreak/>
         <w:drawing>
-          <wp:inline distT="0" distB="0" distL="0" distR="0" wp14:anchorId="17E9F910" wp14:editId="0BC20BAD">
-            <wp:extent cx="6874121" cy="2861944"/>
-            <wp:effectExtent l="6033" t="0" r="0" b="0"/>
+          <wp:inline distT="0" distB="0" distL="0" distR="0" wp14:anchorId="17E9F910" wp14:editId="6B276DCC">
+            <wp:extent cx="5824847" cy="2425094"/>
+            <wp:effectExtent l="0" t="0" r="5080" b="0"/>
             <wp:docPr id="13" name="Resim 13"/>
             <wp:cNvGraphicFramePr>
               <a:graphicFrameLocks xmlns:a="http://schemas.openxmlformats.org/drawingml/2006/main" noChangeAspect="1"/>
@@ -33169,9 +33239,9 @@
                     </a:stretch>
                   </pic:blipFill>
                   <pic:spPr>
-                    <a:xfrm rot="5400000">
+                    <a:xfrm>
                       <a:off x="0" y="0"/>
-                      <a:ext cx="6956714" cy="2896331"/>
+                      <a:ext cx="5915724" cy="2462929"/>
                     </a:xfrm>
                     <a:prstGeom prst="rect">
                       <a:avLst/>
@@ -33192,6 +33262,14 @@
           <w:szCs w:val="24"/>
         </w:rPr>
       </w:pPr>
+      <w:r>
+        <w:rPr>
+          <w:rFonts w:cs="Times New Roman"/>
+          <w:b/>
+          <w:szCs w:val="24"/>
+        </w:rPr>
+        <w:t>Edit Profile</w:t>
+      </w:r>
     </w:p>
     <w:p>
       <w:pPr>
@@ -33209,11 +33287,10 @@
           <w:szCs w:val="24"/>
           <w:lang w:val="tr-TR" w:eastAsia="tr-TR"/>
         </w:rPr>
-        <w:lastRenderedPageBreak/>
         <w:drawing>
-          <wp:inline distT="0" distB="0" distL="0" distR="0" wp14:anchorId="2422C09D" wp14:editId="1CEA214C">
+          <wp:inline distT="0" distB="0" distL="0" distR="0" wp14:anchorId="2422C09D" wp14:editId="50F4F733">
             <wp:extent cx="5760720" cy="3287395"/>
-            <wp:effectExtent l="0" t="1588" r="0" b="0"/>
+            <wp:effectExtent l="0" t="0" r="0" b="8255"/>
             <wp:docPr id="14" name="Resim 14"/>
             <wp:cNvGraphicFramePr>
               <a:graphicFrameLocks xmlns:a="http://schemas.openxmlformats.org/drawingml/2006/main" noChangeAspect="1"/>
@@ -33238,7 +33315,7 @@
                     </a:stretch>
                   </pic:blipFill>
                   <pic:spPr>
-                    <a:xfrm rot="5400000">
+                    <a:xfrm>
                       <a:off x="0" y="0"/>
                       <a:ext cx="5760720" cy="3287395"/>
                     </a:xfrm>
@@ -33265,15 +33342,31 @@
         <w:rPr>
           <w:rFonts w:cs="Times New Roman"/>
           <w:b/>
+          <w:szCs w:val="24"/>
+        </w:rPr>
+        <w:t>Create Survey</w:t>
+      </w:r>
+    </w:p>
+    <w:p>
+      <w:pPr>
+        <w:rPr>
+          <w:rFonts w:cs="Times New Roman"/>
+          <w:b/>
+          <w:szCs w:val="24"/>
+        </w:rPr>
+      </w:pPr>
+      <w:r>
+        <w:rPr>
+          <w:rFonts w:cs="Times New Roman"/>
+          <w:b/>
           <w:noProof/>
           <w:szCs w:val="24"/>
           <w:lang w:val="tr-TR" w:eastAsia="tr-TR"/>
         </w:rPr>
-        <w:lastRenderedPageBreak/>
         <w:drawing>
-          <wp:inline distT="0" distB="0" distL="0" distR="0" wp14:anchorId="1FA35A3B" wp14:editId="0A81EAD0">
-            <wp:extent cx="7798048" cy="2678430"/>
-            <wp:effectExtent l="6985" t="0" r="635" b="635"/>
+          <wp:inline distT="0" distB="0" distL="0" distR="0" wp14:anchorId="1FA35A3B" wp14:editId="09B51943">
+            <wp:extent cx="6216650" cy="2135260"/>
+            <wp:effectExtent l="0" t="0" r="0" b="0"/>
             <wp:docPr id="15" name="Resim 15"/>
             <wp:cNvGraphicFramePr>
               <a:graphicFrameLocks xmlns:a="http://schemas.openxmlformats.org/drawingml/2006/main" noChangeAspect="1"/>
@@ -33298,9 +33391,9 @@
                     </a:stretch>
                   </pic:blipFill>
                   <pic:spPr>
-                    <a:xfrm rot="5400000">
+                    <a:xfrm>
                       <a:off x="0" y="0"/>
-                      <a:ext cx="7816337" cy="2684712"/>
+                      <a:ext cx="6272082" cy="2154299"/>
                     </a:xfrm>
                     <a:prstGeom prst="rect">
                       <a:avLst/>
@@ -33315,9 +33408,163 @@
     </w:p>
     <w:p>
       <w:pPr>
+        <w:rPr>
+          <w:rFonts w:cs="Times New Roman"/>
+          <w:b/>
+          <w:szCs w:val="24"/>
+        </w:rPr>
+      </w:pPr>
+    </w:p>
+    <w:p>
+      <w:pPr>
+        <w:ind w:firstLine="0"/>
+        <w:rPr>
+          <w:rFonts w:cs="Times New Roman"/>
+          <w:b/>
+          <w:szCs w:val="24"/>
+        </w:rPr>
+      </w:pPr>
+    </w:p>
+    <w:p>
+      <w:pPr>
+        <w:rPr>
+          <w:rFonts w:cs="Times New Roman"/>
+          <w:b/>
+          <w:szCs w:val="24"/>
+        </w:rPr>
+      </w:pPr>
+      <w:r>
+        <w:rPr>
+          <w:rFonts w:cs="Times New Roman"/>
+          <w:b/>
+          <w:szCs w:val="24"/>
+        </w:rPr>
+        <w:lastRenderedPageBreak/>
+        <w:t>Edit My Survey</w:t>
+      </w:r>
+    </w:p>
+    <w:p>
+      <w:pPr>
+        <w:rPr>
+          <w:rFonts w:cs="Times New Roman"/>
+          <w:b/>
+          <w:szCs w:val="24"/>
+        </w:rPr>
+      </w:pPr>
+      <w:r>
+        <w:rPr>
+          <w:noProof/>
+          <w:lang w:val="tr-TR" w:eastAsia="tr-TR"/>
+        </w:rPr>
+        <w:drawing>
+          <wp:inline distT="0" distB="0" distL="0" distR="0" wp14:anchorId="5036DBD1" wp14:editId="41E544A7">
+            <wp:extent cx="5760720" cy="3187700"/>
+            <wp:effectExtent l="0" t="0" r="0" b="0"/>
+            <wp:docPr id="4" name="Resim 4"/>
+            <wp:cNvGraphicFramePr>
+              <a:graphicFrameLocks xmlns:a="http://schemas.openxmlformats.org/drawingml/2006/main" noChangeAspect="1"/>
+            </wp:cNvGraphicFramePr>
+            <a:graphic xmlns:a="http://schemas.openxmlformats.org/drawingml/2006/main">
+              <a:graphicData uri="http://schemas.openxmlformats.org/drawingml/2006/picture">
+                <pic:pic xmlns:pic="http://schemas.openxmlformats.org/drawingml/2006/picture">
+                  <pic:nvPicPr>
+                    <pic:cNvPr id="1" name=""/>
+                    <pic:cNvPicPr/>
+                  </pic:nvPicPr>
+                  <pic:blipFill>
+                    <a:blip r:embed="rId19"/>
+                    <a:stretch>
+                      <a:fillRect/>
+                    </a:stretch>
+                  </pic:blipFill>
+                  <pic:spPr>
+                    <a:xfrm>
+                      <a:off x="0" y="0"/>
+                      <a:ext cx="5760720" cy="3187700"/>
+                    </a:xfrm>
+                    <a:prstGeom prst="rect">
+                      <a:avLst/>
+                    </a:prstGeom>
+                  </pic:spPr>
+                </pic:pic>
+              </a:graphicData>
+            </a:graphic>
+          </wp:inline>
+        </w:drawing>
+      </w:r>
+    </w:p>
+    <w:p>
+      <w:pPr>
+        <w:rPr>
+          <w:rFonts w:cs="Times New Roman"/>
+          <w:b/>
+          <w:szCs w:val="24"/>
+        </w:rPr>
+      </w:pPr>
+      <w:r>
+        <w:rPr>
+          <w:rFonts w:cs="Times New Roman"/>
+          <w:b/>
+          <w:szCs w:val="24"/>
+        </w:rPr>
+        <w:t>Check My Survey Statistics</w:t>
+      </w:r>
+    </w:p>
+    <w:p>
+      <w:pPr>
+        <w:rPr>
+          <w:rFonts w:cs="Times New Roman"/>
+          <w:b/>
+          <w:szCs w:val="24"/>
+        </w:rPr>
+      </w:pPr>
+      <w:r>
+        <w:rPr>
+          <w:noProof/>
+          <w:lang w:val="tr-TR" w:eastAsia="tr-TR"/>
+        </w:rPr>
+        <w:drawing>
+          <wp:inline distT="0" distB="0" distL="0" distR="0" wp14:anchorId="31CA3CF4" wp14:editId="7FC76C26">
+            <wp:extent cx="5760720" cy="2468245"/>
+            <wp:effectExtent l="0" t="0" r="0" b="8255"/>
+            <wp:docPr id="17" name="Resim 17"/>
+            <wp:cNvGraphicFramePr>
+              <a:graphicFrameLocks xmlns:a="http://schemas.openxmlformats.org/drawingml/2006/main" noChangeAspect="1"/>
+            </wp:cNvGraphicFramePr>
+            <a:graphic xmlns:a="http://schemas.openxmlformats.org/drawingml/2006/main">
+              <a:graphicData uri="http://schemas.openxmlformats.org/drawingml/2006/picture">
+                <pic:pic xmlns:pic="http://schemas.openxmlformats.org/drawingml/2006/picture">
+                  <pic:nvPicPr>
+                    <pic:cNvPr id="1" name=""/>
+                    <pic:cNvPicPr/>
+                  </pic:nvPicPr>
+                  <pic:blipFill>
+                    <a:blip r:embed="rId20"/>
+                    <a:stretch>
+                      <a:fillRect/>
+                    </a:stretch>
+                  </pic:blipFill>
+                  <pic:spPr>
+                    <a:xfrm>
+                      <a:off x="0" y="0"/>
+                      <a:ext cx="5760720" cy="2468245"/>
+                    </a:xfrm>
+                    <a:prstGeom prst="rect">
+                      <a:avLst/>
+                    </a:prstGeom>
+                  </pic:spPr>
+                </pic:pic>
+              </a:graphicData>
+            </a:graphic>
+          </wp:inline>
+        </w:drawing>
+      </w:r>
+    </w:p>
+    <w:p>
+      <w:pPr>
         <w:pStyle w:val="Balk3"/>
       </w:pPr>
-      <w:bookmarkStart w:id="23" w:name="_Toc24319654"/>
+      <w:bookmarkStart w:id="24" w:name="_Toc24319654"/>
     </w:p>
     <w:p>
       <w:pPr>
@@ -33326,7 +33573,7 @@
       <w:r>
         <w:t>User interface—navigational paths and screen mock-ups</w:t>
       </w:r>
-      <w:bookmarkEnd w:id="23"/>
+      <w:bookmarkEnd w:id="24"/>
     </w:p>
     <w:p>
       <w:r>
@@ -33350,7 +33597,7 @@
                     <pic:cNvPicPr/>
                   </pic:nvPicPr>
                   <pic:blipFill>
-                    <a:blip r:embed="rId19"/>
+                    <a:blip r:embed="rId21"/>
                     <a:stretch>
                       <a:fillRect/>
                     </a:stretch>
@@ -33410,7 +33657,7 @@
                     <pic:cNvPicPr/>
                   </pic:nvPicPr>
                   <pic:blipFill>
-                    <a:blip r:embed="rId20"/>
+                    <a:blip r:embed="rId22"/>
                     <a:stretch>
                       <a:fillRect/>
                     </a:stretch>
@@ -33454,7 +33701,7 @@
                     <pic:cNvPicPr/>
                   </pic:nvPicPr>
                   <pic:blipFill>
-                    <a:blip r:embed="rId21"/>
+                    <a:blip r:embed="rId23"/>
                     <a:stretch>
                       <a:fillRect/>
                     </a:stretch>
@@ -33498,7 +33745,7 @@
                     <pic:cNvPicPr/>
                   </pic:nvPicPr>
                   <pic:blipFill>
-                    <a:blip r:embed="rId22"/>
+                    <a:blip r:embed="rId24"/>
                     <a:stretch>
                       <a:fillRect/>
                     </a:stretch>
@@ -33542,7 +33789,7 @@
                     <pic:cNvPicPr/>
                   </pic:nvPicPr>
                   <pic:blipFill>
-                    <a:blip r:embed="rId23"/>
+                    <a:blip r:embed="rId25"/>
                     <a:stretch>
                       <a:fillRect/>
                     </a:stretch>
@@ -33586,7 +33833,7 @@
                     <pic:cNvPicPr/>
                   </pic:nvPicPr>
                   <pic:blipFill>
-                    <a:blip r:embed="rId24"/>
+                    <a:blip r:embed="rId26"/>
                     <a:stretch>
                       <a:fillRect/>
                     </a:stretch>
@@ -33630,7 +33877,7 @@
                     <pic:cNvPicPr/>
                   </pic:nvPicPr>
                   <pic:blipFill>
-                    <a:blip r:embed="rId25"/>
+                    <a:blip r:embed="rId27"/>
                     <a:stretch>
                       <a:fillRect/>
                     </a:stretch>
@@ -33655,12 +33902,12 @@
       <w:pPr>
         <w:pStyle w:val="Balk2"/>
       </w:pPr>
-      <w:bookmarkStart w:id="24" w:name="_Toc24319655"/>
+      <w:bookmarkStart w:id="25" w:name="_Toc24319655"/>
       <w:r>
         <w:lastRenderedPageBreak/>
         <w:t>Project Schedule</w:t>
       </w:r>
-      <w:bookmarkEnd w:id="24"/>
+      <w:bookmarkEnd w:id="25"/>
     </w:p>
     <w:p>
       <w:r>
@@ -33684,7 +33931,7 @@
                     <pic:cNvPicPr/>
                   </pic:nvPicPr>
                   <pic:blipFill>
-                    <a:blip r:embed="rId26" cstate="print">
+                    <a:blip r:embed="rId28" cstate="print">
                       <a:extLst>
                         <a:ext uri="{28A0092B-C50C-407E-A947-70E740481C1C}">
                           <a14:useLocalDpi xmlns:a14="http://schemas.microsoft.com/office/drawing/2010/main" val="0"/>
@@ -33733,7 +33980,7 @@
                     <pic:cNvPicPr/>
                   </pic:nvPicPr>
                   <pic:blipFill>
-                    <a:blip r:embed="rId27" cstate="print">
+                    <a:blip r:embed="rId29" cstate="print">
                       <a:extLst>
                         <a:ext uri="{28A0092B-C50C-407E-A947-70E740481C1C}">
                           <a14:useLocalDpi xmlns:a14="http://schemas.microsoft.com/office/drawing/2010/main" val="0"/>
@@ -33764,12 +34011,12 @@
       <w:pPr>
         <w:pStyle w:val="Balk1"/>
       </w:pPr>
-      <w:bookmarkStart w:id="25" w:name="_Toc24319656"/>
+      <w:bookmarkStart w:id="26" w:name="_Toc24319656"/>
       <w:r>
         <w:lastRenderedPageBreak/>
         <w:t>Glossary</w:t>
       </w:r>
-      <w:bookmarkEnd w:id="25"/>
+      <w:bookmarkEnd w:id="26"/>
     </w:p>
     <w:p>
       <w:pPr>
@@ -33915,17 +34162,7 @@
           <w:color w:val="222222"/>
           <w:shd w:val="clear" w:color="auto" w:fill="FFFFFF"/>
         </w:rPr>
-        <w:t> is a Git repository hosting service,</w:t>
-      </w:r>
-      <w:bookmarkStart w:id="26" w:name="_GoBack"/>
-      <w:bookmarkEnd w:id="26"/>
-      <w:r>
-        <w:rPr>
-          <w:rFonts w:ascii="Arial" w:hAnsi="Arial" w:cs="Arial"/>
-          <w:color w:val="222222"/>
-          <w:shd w:val="clear" w:color="auto" w:fill="FFFFFF"/>
-        </w:rPr>
-        <w:t xml:space="preserve"> but it adds many of its own features. While Git is a command line tool, </w:t>
+        <w:t> is a Git repository hosting service, but it adds many of its own features. While Git is a command line tool, </w:t>
       </w:r>
       <w:r>
         <w:rPr>
@@ -35305,8 +35542,8 @@
       </w:pPr>
     </w:p>
     <w:sectPr>
-      <w:footerReference w:type="default" r:id="rId28"/>
-      <w:footerReference w:type="first" r:id="rId29"/>
+      <w:footerReference w:type="default" r:id="rId30"/>
+      <w:footerReference w:type="first" r:id="rId31"/>
       <w:pgSz w:w="11906" w:h="16838"/>
       <w:pgMar w:top="1135" w:right="1417" w:bottom="1417" w:left="1417" w:header="708" w:footer="708" w:gutter="0"/>
       <w:pgNumType w:start="1"/>
@@ -35405,7 +35642,7 @@
       <w:rPr>
         <w:noProof/>
       </w:rPr>
-      <w:t>32</w:t>
+      <w:t>24</w:t>
     </w:r>
     <w:r>
       <w:rPr>
@@ -42334,7 +42571,7 @@
 </file>
 
 <file path=customXml/itemProps1.xml><?xml version="1.0" encoding="utf-8"?>
-<ds:datastoreItem xmlns:ds="http://schemas.openxmlformats.org/officeDocument/2006/customXml" ds:itemID="{E60A587C-4287-4B35-AC3B-A9EF73499A76}">
+<ds:datastoreItem xmlns:ds="http://schemas.openxmlformats.org/officeDocument/2006/customXml" ds:itemID="{44BBAC79-AD3B-4DF8-A504-E4DA377D98CA}">
   <ds:schemaRefs>
     <ds:schemaRef ds:uri="http://schemas.openxmlformats.org/officeDocument/2006/bibliography"/>
   </ds:schemaRefs>

</xml_diff>